<commit_message>
Transcrição de entrevista Adauto
</commit_message>
<xml_diff>
--- a/Roteiro_Final.docx
+++ b/Roteiro_Final.docx
@@ -124,15 +124,7 @@
         <w:rPr>
           <w:rFonts w:ascii="Arial" w:hAnsi="Arial" w:cs="Arial"/>
         </w:rPr>
-        <w:t xml:space="preserve"> natureza de seu trabalho João trabalha em horários por vezes diferentes da maioria dos empregados como durante</w:t>
-      </w:r>
-      <w:bookmarkStart w:id="0" w:name="_GoBack"/>
-      <w:bookmarkEnd w:id="0"/>
-      <w:r>
-        <w:rPr>
-          <w:rFonts w:ascii="Arial" w:hAnsi="Arial" w:cs="Arial"/>
-        </w:rPr>
-        <w:t>s os finais de semana e feriados.</w:t>
+        <w:t xml:space="preserve"> natureza de seu trabalho João trabalha em horários por vezes diferentes da maioria dos empregados como durantes os finais de semana e feriados.</w:t>
       </w:r>
     </w:p>
     <w:p>
@@ -169,11 +161,10 @@
           <w:noProof/>
           <w:lang w:eastAsia="pt-BR"/>
         </w:rPr>
-        <w:lastRenderedPageBreak/>
         <w:drawing>
           <wp:inline distT="0" distB="0" distL="0" distR="0" wp14:anchorId="7B7C7CAB" wp14:editId="71C7A9FF">
-            <wp:extent cx="3490912" cy="6206066"/>
-            <wp:effectExtent l="0" t="0" r="0" b="4445"/>
+            <wp:extent cx="3400425" cy="5734050"/>
+            <wp:effectExtent l="0" t="0" r="9525" b="0"/>
             <wp:docPr id="1" name="Imagem 1" descr="C:\Users\Rogerio\Desktop\backuo\WhatsApp Image 2018-04-06 at 15.04.34 (1).jpeg"/>
             <wp:cNvGraphicFramePr>
               <a:graphicFrameLocks xmlns:a="http://schemas.openxmlformats.org/drawingml/2006/main" noChangeAspect="1"/>
@@ -203,7 +194,7 @@
                   <pic:spPr bwMode="auto">
                     <a:xfrm>
                       <a:off x="0" y="0"/>
-                      <a:ext cx="3492555" cy="6208987"/>
+                      <a:ext cx="3406673" cy="5744585"/>
                     </a:xfrm>
                     <a:prstGeom prst="rect">
                       <a:avLst/>
@@ -224,20 +215,6 @@
       <w:pPr>
         <w:rPr>
           <w:rFonts w:ascii="Arial" w:hAnsi="Arial" w:cs="Arial"/>
-        </w:rPr>
-      </w:pPr>
-    </w:p>
-    <w:p>
-      <w:pPr>
-        <w:rPr>
-          <w:rFonts w:ascii="Arial" w:hAnsi="Arial" w:cs="Arial"/>
-        </w:rPr>
-      </w:pPr>
-    </w:p>
-    <w:p>
-      <w:pPr>
-        <w:rPr>
-          <w:rFonts w:ascii="Arial" w:hAnsi="Arial" w:cs="Arial"/>
           <w:b/>
           <w:sz w:val="28"/>
         </w:rPr>
@@ -248,6 +225,7 @@
           <w:b/>
           <w:sz w:val="28"/>
         </w:rPr>
+        <w:lastRenderedPageBreak/>
         <w:t>Observação das ativida</w:t>
       </w:r>
       <w:r>
@@ -328,7 +306,25 @@
           <w:sz w:val="24"/>
           <w:szCs w:val="24"/>
         </w:rPr>
-        <w:t xml:space="preserve"> tinha certeza de que não conseguiria fazê-lo.</w:t>
+        <w:t xml:space="preserve"> tinha certeza de que não </w:t>
+      </w:r>
+      <w:proofErr w:type="gramStart"/>
+      <w:r>
+        <w:rPr>
+          <w:rFonts w:ascii="Arial" w:hAnsi="Arial" w:cs="Arial"/>
+          <w:sz w:val="24"/>
+          <w:szCs w:val="24"/>
+        </w:rPr>
+        <w:t>conseguiria</w:t>
+      </w:r>
+      <w:proofErr w:type="gramEnd"/>
+      <w:r>
+        <w:rPr>
+          <w:rFonts w:ascii="Arial" w:hAnsi="Arial" w:cs="Arial"/>
+          <w:sz w:val="24"/>
+          <w:szCs w:val="24"/>
+        </w:rPr>
+        <w:t xml:space="preserve"> fazê-lo.</w:t>
       </w:r>
     </w:p>
     <w:p>
@@ -438,7 +434,6 @@
           <w:sz w:val="24"/>
           <w:szCs w:val="24"/>
         </w:rPr>
-        <w:lastRenderedPageBreak/>
         <w:t>O entrevistado conseguiu ver as mensagens SMS que estavam no aparelho porque utilizou o atalho rápido na tela inicial do aparelho.</w:t>
       </w:r>
     </w:p>
@@ -1182,6 +1177,7 @@
           <w:sz w:val="24"/>
           <w:szCs w:val="24"/>
         </w:rPr>
+        <w:lastRenderedPageBreak/>
         <w:t>Pesquisar por um termo no Google.</w:t>
       </w:r>
     </w:p>
@@ -1293,7 +1289,6 @@
           <w:sz w:val="28"/>
           <w:szCs w:val="28"/>
         </w:rPr>
-        <w:lastRenderedPageBreak/>
         <w:t>Respostas da entrevista pós-observação</w:t>
       </w:r>
     </w:p>
@@ -1901,6 +1896,7 @@
           <w:sz w:val="24"/>
           <w:szCs w:val="24"/>
         </w:rPr>
+        <w:lastRenderedPageBreak/>
         <w:t>Demais questões formuladas durante a observação e entrevista.</w:t>
       </w:r>
     </w:p>
@@ -2175,9 +2171,8 @@
       <w:r>
         <w:rPr>
           <w:rFonts w:ascii="Arial" w:hAnsi="Arial" w:cs="Arial"/>
-          <w:highlight w:val="yellow"/>
-        </w:rPr>
-        <w:t>60</w:t>
+        </w:rPr>
+        <w:t>63</w:t>
       </w:r>
       <w:r>
         <w:rPr>
@@ -2239,10 +2234,11 @@
           <w:noProof/>
           <w:lang w:eastAsia="pt-BR"/>
         </w:rPr>
+        <w:lastRenderedPageBreak/>
         <w:drawing>
           <wp:inline distT="0" distB="0" distL="0" distR="0">
-            <wp:extent cx="3695700" cy="6057900"/>
-            <wp:effectExtent l="0" t="0" r="0" b="0"/>
+            <wp:extent cx="3362325" cy="4772025"/>
+            <wp:effectExtent l="0" t="0" r="9525" b="9525"/>
             <wp:docPr id="2" name="Imagem 2" descr="C:\Users\Rogerio\Documents\GitHub\FCT-UNESP-Trabalho-IHM\IMG_20180409_065620961.jpg"/>
             <wp:cNvGraphicFramePr>
               <a:graphicFrameLocks xmlns:a="http://schemas.openxmlformats.org/drawingml/2006/main" noChangeAspect="1"/>
@@ -2272,7 +2268,7 @@
                   <pic:spPr bwMode="auto">
                     <a:xfrm>
                       <a:off x="0" y="0"/>
-                      <a:ext cx="3700398" cy="6065601"/>
+                      <a:ext cx="3369436" cy="4782117"/>
                     </a:xfrm>
                     <a:prstGeom prst="rect">
                       <a:avLst/>
@@ -2312,7 +2308,6 @@
           <w:b/>
           <w:sz w:val="28"/>
         </w:rPr>
-        <w:lastRenderedPageBreak/>
         <w:t>Observação das atividades:</w:t>
       </w:r>
     </w:p>
@@ -2361,6 +2356,14 @@
         </w:rPr>
         <w:t xml:space="preserve">O </w:t>
       </w:r>
+      <w:r>
+        <w:rPr>
+          <w:rFonts w:ascii="Arial" w:hAnsi="Arial" w:cs="Arial"/>
+          <w:sz w:val="24"/>
+          <w:szCs w:val="24"/>
+        </w:rPr>
+        <w:t>participante conseguiu adicionar um novo contato sem maiores problemas.</w:t>
+      </w:r>
     </w:p>
     <w:p>
       <w:pPr>
@@ -2405,7 +2408,33 @@
           <w:sz w:val="24"/>
           <w:szCs w:val="24"/>
         </w:rPr>
-        <w:t>O entrevistado.</w:t>
+        <w:t>O participante demorou um pouco para encontrar um contato específico na agenda</w:t>
+      </w:r>
+      <w:proofErr w:type="gramStart"/>
+      <w:r>
+        <w:rPr>
+          <w:rFonts w:ascii="Arial" w:hAnsi="Arial" w:cs="Arial"/>
+          <w:sz w:val="24"/>
+          <w:szCs w:val="24"/>
+        </w:rPr>
+        <w:t xml:space="preserve"> mas</w:t>
+      </w:r>
+      <w:proofErr w:type="gramEnd"/>
+      <w:r>
+        <w:rPr>
+          <w:rFonts w:ascii="Arial" w:hAnsi="Arial" w:cs="Arial"/>
+          <w:sz w:val="24"/>
+          <w:szCs w:val="24"/>
+        </w:rPr>
+        <w:t xml:space="preserve"> conseguiu</w:t>
+      </w:r>
+      <w:r>
+        <w:rPr>
+          <w:rFonts w:ascii="Arial" w:hAnsi="Arial" w:cs="Arial"/>
+          <w:sz w:val="24"/>
+          <w:szCs w:val="24"/>
+        </w:rPr>
+        <w:t xml:space="preserve"> fazer a ligação.</w:t>
       </w:r>
     </w:p>
     <w:p>
@@ -2451,7 +2480,23 @@
           <w:sz w:val="24"/>
           <w:szCs w:val="24"/>
         </w:rPr>
-        <w:t xml:space="preserve">O entrevistado </w:t>
+        <w:t xml:space="preserve">O </w:t>
+      </w:r>
+      <w:r>
+        <w:rPr>
+          <w:rFonts w:ascii="Arial" w:hAnsi="Arial" w:cs="Arial"/>
+          <w:sz w:val="24"/>
+          <w:szCs w:val="24"/>
+        </w:rPr>
+        <w:t>participante conseguiu realizar a atividade utilizando o atalho para mensagens SMS presente na bandeja de aplicativos do Android.</w:t>
+      </w:r>
+      <w:r>
+        <w:rPr>
+          <w:rFonts w:ascii="Arial" w:hAnsi="Arial" w:cs="Arial"/>
+          <w:sz w:val="24"/>
+          <w:szCs w:val="24"/>
+        </w:rPr>
+        <w:t xml:space="preserve"> </w:t>
       </w:r>
     </w:p>
     <w:p>
@@ -2517,7 +2562,23 @@
           <w:sz w:val="24"/>
           <w:szCs w:val="24"/>
         </w:rPr>
-        <w:t xml:space="preserve">O entrevistado </w:t>
+        <w:t xml:space="preserve">O </w:t>
+      </w:r>
+      <w:r>
+        <w:rPr>
+          <w:rFonts w:ascii="Arial" w:hAnsi="Arial" w:cs="Arial"/>
+          <w:sz w:val="24"/>
+          <w:szCs w:val="24"/>
+        </w:rPr>
+        <w:t>participante conseguiu realizar a atividade sem maiores problemas.</w:t>
+      </w:r>
+      <w:r>
+        <w:rPr>
+          <w:rFonts w:ascii="Arial" w:hAnsi="Arial" w:cs="Arial"/>
+          <w:sz w:val="24"/>
+          <w:szCs w:val="24"/>
+        </w:rPr>
+        <w:t xml:space="preserve"> </w:t>
       </w:r>
     </w:p>
     <w:p>
@@ -2583,7 +2644,23 @@
           <w:sz w:val="24"/>
           <w:szCs w:val="24"/>
         </w:rPr>
-        <w:t>O.</w:t>
+        <w:t xml:space="preserve">O </w:t>
+      </w:r>
+      <w:r>
+        <w:rPr>
+          <w:rFonts w:ascii="Arial" w:hAnsi="Arial" w:cs="Arial"/>
+          <w:sz w:val="24"/>
+          <w:szCs w:val="24"/>
+        </w:rPr>
+        <w:t>participante conseguiu realizar a atividade sem maiores problemas.</w:t>
+      </w:r>
+      <w:r>
+        <w:rPr>
+          <w:rFonts w:ascii="Arial" w:hAnsi="Arial" w:cs="Arial"/>
+          <w:sz w:val="24"/>
+          <w:szCs w:val="24"/>
+        </w:rPr>
+        <w:t xml:space="preserve"> </w:t>
       </w:r>
     </w:p>
     <w:p>
@@ -2629,8 +2706,40 @@
           <w:sz w:val="24"/>
           <w:szCs w:val="24"/>
         </w:rPr>
-        <w:t xml:space="preserve">Ele </w:t>
-      </w:r>
+        <w:t>O participante conseguiu realizar a a</w:t>
+      </w:r>
+      <w:r>
+        <w:rPr>
+          <w:rFonts w:ascii="Arial" w:hAnsi="Arial" w:cs="Arial"/>
+          <w:sz w:val="24"/>
+          <w:szCs w:val="24"/>
+        </w:rPr>
+        <w:t>tividade sem maiores problemas.</w:t>
+      </w:r>
+    </w:p>
+    <w:p>
+      <w:pPr>
+        <w:pStyle w:val="PargrafodaLista"/>
+        <w:ind w:left="426"/>
+        <w:jc w:val="both"/>
+        <w:rPr>
+          <w:rFonts w:ascii="Arial" w:hAnsi="Arial" w:cs="Arial"/>
+          <w:sz w:val="24"/>
+          <w:szCs w:val="24"/>
+        </w:rPr>
+      </w:pPr>
+    </w:p>
+    <w:p>
+      <w:pPr>
+        <w:pStyle w:val="PargrafodaLista"/>
+        <w:ind w:left="426"/>
+        <w:jc w:val="both"/>
+        <w:rPr>
+          <w:rFonts w:ascii="Arial" w:hAnsi="Arial" w:cs="Arial"/>
+          <w:sz w:val="24"/>
+          <w:szCs w:val="24"/>
+        </w:rPr>
+      </w:pPr>
     </w:p>
     <w:p>
       <w:pPr>
@@ -2655,6 +2764,7 @@
           <w:sz w:val="24"/>
           <w:szCs w:val="24"/>
         </w:rPr>
+        <w:lastRenderedPageBreak/>
         <w:t>Gravar um vídeo.</w:t>
       </w:r>
     </w:p>
@@ -2675,7 +2785,7 @@
           <w:sz w:val="24"/>
           <w:szCs w:val="24"/>
         </w:rPr>
-        <w:t xml:space="preserve">Ele </w:t>
+        <w:t>O participante não conseguiu realizar a tarefa, disse que não sabe o que precisa mudar no celular para gravar vídeos, mesmo que esteja acostumado a tirar fotos com seu celular.</w:t>
       </w:r>
     </w:p>
     <w:p>
@@ -2741,7 +2851,7 @@
           <w:sz w:val="24"/>
           <w:szCs w:val="24"/>
         </w:rPr>
-        <w:t xml:space="preserve">Ele </w:t>
+        <w:t>O participante conseguiu enviar a foto sem maiores problemas.</w:t>
       </w:r>
     </w:p>
     <w:p>
@@ -2787,7 +2897,7 @@
           <w:sz w:val="24"/>
           <w:szCs w:val="24"/>
         </w:rPr>
-        <w:t>Quando.</w:t>
+        <w:t>Para realizar essa atividade o entrevistado utilizou o atalho do aplicativo G1 que havia sido deixado na tela inicial do aparelho por seu filho. Segundo o entrevistado esse é o único meio que ele conhece para ler notícias no celular.</w:t>
       </w:r>
     </w:p>
     <w:p>
@@ -2833,7 +2943,25 @@
           <w:sz w:val="24"/>
           <w:szCs w:val="24"/>
         </w:rPr>
-        <w:t xml:space="preserve">Ele </w:t>
+        <w:t xml:space="preserve">O entrevistado utilizou o </w:t>
+      </w:r>
+      <w:proofErr w:type="spellStart"/>
+      <w:r>
+        <w:rPr>
+          <w:rFonts w:ascii="Arial" w:hAnsi="Arial" w:cs="Arial"/>
+          <w:sz w:val="24"/>
+          <w:szCs w:val="24"/>
+        </w:rPr>
+        <w:t>Youtube</w:t>
+      </w:r>
+      <w:proofErr w:type="spellEnd"/>
+      <w:r>
+        <w:rPr>
+          <w:rFonts w:ascii="Arial" w:hAnsi="Arial" w:cs="Arial"/>
+          <w:sz w:val="24"/>
+          <w:szCs w:val="24"/>
+        </w:rPr>
+        <w:t xml:space="preserve"> para ouvir uma música.</w:t>
       </w:r>
     </w:p>
     <w:p>
@@ -2880,7 +3008,7 @@
           <w:sz w:val="24"/>
           <w:szCs w:val="24"/>
         </w:rPr>
-        <w:t xml:space="preserve">Ele </w:t>
+        <w:t>O entrevistado alega que não sabe como ouvir à rádio utilizando o celular.</w:t>
       </w:r>
     </w:p>
     <w:p>
@@ -2916,17 +3044,50 @@
         <w:jc w:val="both"/>
         <w:rPr>
           <w:rFonts w:ascii="Arial" w:hAnsi="Arial" w:cs="Arial"/>
-          <w:sz w:val="24"/>
-          <w:szCs w:val="24"/>
-        </w:rPr>
-      </w:pPr>
-      <w:r>
-        <w:rPr>
-          <w:rFonts w:ascii="Arial" w:hAnsi="Arial" w:cs="Arial"/>
-          <w:sz w:val="24"/>
-          <w:szCs w:val="24"/>
-        </w:rPr>
-        <w:t xml:space="preserve">Ele </w:t>
+          <w:b/>
+          <w:sz w:val="24"/>
+          <w:szCs w:val="24"/>
+        </w:rPr>
+      </w:pPr>
+      <w:r>
+        <w:rPr>
+          <w:rFonts w:ascii="Arial" w:hAnsi="Arial" w:cs="Arial"/>
+          <w:sz w:val="24"/>
+          <w:szCs w:val="24"/>
+        </w:rPr>
+        <w:t xml:space="preserve">O entrevistado alega que não sabe como </w:t>
+      </w:r>
+      <w:r>
+        <w:rPr>
+          <w:rFonts w:ascii="Arial" w:hAnsi="Arial" w:cs="Arial"/>
+          <w:sz w:val="24"/>
+          <w:szCs w:val="24"/>
+        </w:rPr>
+        <w:t>utilizar alarmes</w:t>
+      </w:r>
+      <w:r>
+        <w:rPr>
+          <w:rFonts w:ascii="Arial" w:hAnsi="Arial" w:cs="Arial"/>
+          <w:sz w:val="24"/>
+          <w:szCs w:val="24"/>
+        </w:rPr>
+        <w:t xml:space="preserve"> </w:t>
+      </w:r>
+      <w:r>
+        <w:rPr>
+          <w:rFonts w:ascii="Arial" w:hAnsi="Arial" w:cs="Arial"/>
+          <w:sz w:val="24"/>
+          <w:szCs w:val="24"/>
+        </w:rPr>
+        <w:t>n</w:t>
+      </w:r>
+      <w:r>
+        <w:rPr>
+          <w:rFonts w:ascii="Arial" w:hAnsi="Arial" w:cs="Arial"/>
+          <w:sz w:val="24"/>
+          <w:szCs w:val="24"/>
+        </w:rPr>
+        <w:t>o celular.</w:t>
       </w:r>
     </w:p>
     <w:p>
@@ -2972,7 +3133,7 @@
           <w:sz w:val="24"/>
           <w:szCs w:val="24"/>
         </w:rPr>
-        <w:t>Após</w:t>
+        <w:t>O entrevistado conseguiu consultar uma data no calendário utilizando o aplicativo nativo do aparelho que possuía um atalho na tela inicial do aparelho.</w:t>
       </w:r>
     </w:p>
     <w:p>
@@ -3020,6 +3181,42 @@
         </w:rPr>
         <w:t xml:space="preserve">Para realizar a pesquisa </w:t>
       </w:r>
+      <w:proofErr w:type="gramStart"/>
+      <w:r>
+        <w:rPr>
+          <w:rFonts w:ascii="Arial" w:hAnsi="Arial" w:cs="Arial"/>
+          <w:sz w:val="24"/>
+          <w:szCs w:val="24"/>
+        </w:rPr>
+        <w:t>o entrevistado acesso</w:t>
+      </w:r>
+      <w:proofErr w:type="gramEnd"/>
+      <w:r>
+        <w:rPr>
+          <w:rFonts w:ascii="Arial" w:hAnsi="Arial" w:cs="Arial"/>
+          <w:sz w:val="24"/>
+          <w:szCs w:val="24"/>
+        </w:rPr>
+        <w:t xml:space="preserve"> o aplicativo do Google </w:t>
+      </w:r>
+      <w:proofErr w:type="spellStart"/>
+      <w:r>
+        <w:rPr>
+          <w:rFonts w:ascii="Arial" w:hAnsi="Arial" w:cs="Arial"/>
+          <w:sz w:val="24"/>
+          <w:szCs w:val="24"/>
+        </w:rPr>
+        <w:t>Chrome</w:t>
+      </w:r>
+      <w:proofErr w:type="spellEnd"/>
+      <w:r>
+        <w:rPr>
+          <w:rFonts w:ascii="Arial" w:hAnsi="Arial" w:cs="Arial"/>
+          <w:sz w:val="24"/>
+          <w:szCs w:val="24"/>
+        </w:rPr>
+        <w:t xml:space="preserve"> e conseguiu acessar o site de um programa que TV que ele acompanha.</w:t>
+      </w:r>
     </w:p>
     <w:p>
       <w:pPr>
@@ -3064,7 +3261,33 @@
           <w:sz w:val="24"/>
           <w:szCs w:val="24"/>
         </w:rPr>
-        <w:t>O entrevistado.</w:t>
+        <w:t xml:space="preserve">O entrevistado não </w:t>
+      </w:r>
+      <w:proofErr w:type="gramStart"/>
+      <w:r>
+        <w:rPr>
+          <w:rFonts w:ascii="Arial" w:hAnsi="Arial" w:cs="Arial"/>
+          <w:sz w:val="24"/>
+          <w:szCs w:val="24"/>
+        </w:rPr>
+        <w:t>lembra de</w:t>
+      </w:r>
+      <w:proofErr w:type="gramEnd"/>
+      <w:r>
+        <w:rPr>
+          <w:rFonts w:ascii="Arial" w:hAnsi="Arial" w:cs="Arial"/>
+          <w:sz w:val="24"/>
+          <w:szCs w:val="24"/>
+        </w:rPr>
+        <w:t xml:space="preserve"> nenhuma atividade em específico</w:t>
+      </w:r>
+      <w:r>
+        <w:rPr>
+          <w:rFonts w:ascii="Arial" w:hAnsi="Arial" w:cs="Arial"/>
+          <w:sz w:val="24"/>
+          <w:szCs w:val="24"/>
+        </w:rPr>
+        <w:t>.</w:t>
       </w:r>
     </w:p>
     <w:p>
@@ -3147,7 +3370,15 @@
           <w:sz w:val="24"/>
           <w:szCs w:val="24"/>
         </w:rPr>
-        <w:t xml:space="preserve">O que mais utilizo é o </w:t>
+        <w:t xml:space="preserve">O </w:t>
+      </w:r>
+      <w:r>
+        <w:rPr>
+          <w:rFonts w:ascii="Arial" w:hAnsi="Arial" w:cs="Arial"/>
+          <w:sz w:val="24"/>
+          <w:szCs w:val="24"/>
+        </w:rPr>
+        <w:t xml:space="preserve">que mais utilizo é o </w:t>
       </w:r>
       <w:proofErr w:type="spellStart"/>
       <w:r>
@@ -3165,7 +3396,7 @@
           <w:sz w:val="24"/>
           <w:szCs w:val="24"/>
         </w:rPr>
-        <w:t xml:space="preserve"> e </w:t>
+        <w:t>.</w:t>
       </w:r>
     </w:p>
     <w:p>
@@ -3211,7 +3442,7 @@
           <w:sz w:val="24"/>
           <w:szCs w:val="24"/>
         </w:rPr>
-        <w:t>Acho as.</w:t>
+        <w:t>Acho que as letras são muito pequenas e próximas umas das outras.</w:t>
       </w:r>
     </w:p>
     <w:p>
@@ -3257,7 +3488,25 @@
           <w:sz w:val="24"/>
           <w:szCs w:val="24"/>
         </w:rPr>
-        <w:t xml:space="preserve">Gosto de </w:t>
+        <w:t xml:space="preserve">Gosto dele porque com ele consigo utilizar o </w:t>
+      </w:r>
+      <w:proofErr w:type="spellStart"/>
+      <w:r>
+        <w:rPr>
+          <w:rFonts w:ascii="Arial" w:hAnsi="Arial" w:cs="Arial"/>
+          <w:sz w:val="24"/>
+          <w:szCs w:val="24"/>
+        </w:rPr>
+        <w:t>Whatsapp</w:t>
+      </w:r>
+      <w:proofErr w:type="spellEnd"/>
+      <w:r>
+        <w:rPr>
+          <w:rFonts w:ascii="Arial" w:hAnsi="Arial" w:cs="Arial"/>
+          <w:sz w:val="24"/>
+          <w:szCs w:val="24"/>
+        </w:rPr>
+        <w:t xml:space="preserve"> e me comunicar com meus parentes.</w:t>
       </w:r>
     </w:p>
     <w:p>
@@ -3303,7 +3552,7 @@
           <w:sz w:val="24"/>
           <w:szCs w:val="24"/>
         </w:rPr>
-        <w:t xml:space="preserve">Não </w:t>
+        <w:t>Gostaria que o celular fosse mais simples e mais fácil de usar.</w:t>
       </w:r>
     </w:p>
     <w:p>
@@ -3329,7 +3578,6 @@
           <w:sz w:val="24"/>
           <w:szCs w:val="24"/>
         </w:rPr>
-        <w:lastRenderedPageBreak/>
         <w:t>Existe algo que você já desistiu de fazer no aparelho porque não sabia como fazer?</w:t>
       </w:r>
     </w:p>
@@ -3350,7 +3598,7 @@
           <w:sz w:val="24"/>
           <w:szCs w:val="24"/>
         </w:rPr>
-        <w:t xml:space="preserve">Ainda </w:t>
+        <w:t>Sim, desisti de tentar gravar vídeos.</w:t>
       </w:r>
     </w:p>
     <w:p>
@@ -3376,6 +3624,7 @@
           <w:sz w:val="24"/>
           <w:szCs w:val="24"/>
         </w:rPr>
+        <w:lastRenderedPageBreak/>
         <w:t>Existe algo que geralmente você precisa pedir para outras pessoas mudarem/arrumarem no seu aparelho?</w:t>
       </w:r>
     </w:p>
@@ -3396,7 +3645,15 @@
           <w:sz w:val="24"/>
           <w:szCs w:val="24"/>
         </w:rPr>
-        <w:t>Sempre.</w:t>
+        <w:t>Sim, peço várias coisas como acertar a hora do celular e apagar as mensagens quando o celular informa que a memória está cheia</w:t>
+      </w:r>
+      <w:r>
+        <w:rPr>
+          <w:rFonts w:ascii="Arial" w:hAnsi="Arial" w:cs="Arial"/>
+          <w:sz w:val="24"/>
+          <w:szCs w:val="24"/>
+        </w:rPr>
+        <w:t>.</w:t>
       </w:r>
     </w:p>
     <w:p>
@@ -3442,7 +3699,33 @@
           <w:sz w:val="24"/>
           <w:szCs w:val="24"/>
         </w:rPr>
-        <w:t>No.</w:t>
+        <w:t>Por mim eu faria tudo mais rápido se pudesse</w:t>
+      </w:r>
+      <w:proofErr w:type="gramStart"/>
+      <w:r>
+        <w:rPr>
+          <w:rFonts w:ascii="Arial" w:hAnsi="Arial" w:cs="Arial"/>
+          <w:sz w:val="24"/>
+          <w:szCs w:val="24"/>
+        </w:rPr>
+        <w:t xml:space="preserve"> mas</w:t>
+      </w:r>
+      <w:proofErr w:type="gramEnd"/>
+      <w:r>
+        <w:rPr>
+          <w:rFonts w:ascii="Arial" w:hAnsi="Arial" w:cs="Arial"/>
+          <w:sz w:val="24"/>
+          <w:szCs w:val="24"/>
+        </w:rPr>
+        <w:t xml:space="preserve"> atualmente não consigo</w:t>
+      </w:r>
+      <w:r>
+        <w:rPr>
+          <w:rFonts w:ascii="Arial" w:hAnsi="Arial" w:cs="Arial"/>
+          <w:sz w:val="24"/>
+          <w:szCs w:val="24"/>
+        </w:rPr>
+        <w:t>.</w:t>
       </w:r>
     </w:p>
     <w:p>
@@ -3488,7 +3771,25 @@
           <w:sz w:val="24"/>
           <w:szCs w:val="24"/>
         </w:rPr>
-        <w:t>Já.</w:t>
+        <w:t>Já tive um. Aquele aparelho era mais fácil de usar</w:t>
+      </w:r>
+      <w:proofErr w:type="gramStart"/>
+      <w:r>
+        <w:rPr>
+          <w:rFonts w:ascii="Arial" w:hAnsi="Arial" w:cs="Arial"/>
+          <w:sz w:val="24"/>
+          <w:szCs w:val="24"/>
+        </w:rPr>
+        <w:t xml:space="preserve"> mas</w:t>
+      </w:r>
+      <w:proofErr w:type="gramEnd"/>
+      <w:r>
+        <w:rPr>
+          <w:rFonts w:ascii="Arial" w:hAnsi="Arial" w:cs="Arial"/>
+          <w:sz w:val="24"/>
+          <w:szCs w:val="24"/>
+        </w:rPr>
+        <w:t xml:space="preserve"> como não tinha internet prefiro o que eu tenho agora.</w:t>
       </w:r>
     </w:p>
     <w:p>
@@ -3543,7 +3844,15 @@
           <w:sz w:val="24"/>
           <w:szCs w:val="24"/>
         </w:rPr>
-        <w:t xml:space="preserve">Sim. </w:t>
+        <w:t>Por enquanto não, já tem coisas demais que eu não sei usar no celular.</w:t>
+      </w:r>
+      <w:r>
+        <w:rPr>
+          <w:rFonts w:ascii="Arial" w:hAnsi="Arial" w:cs="Arial"/>
+          <w:sz w:val="24"/>
+          <w:szCs w:val="24"/>
+        </w:rPr>
+        <w:t xml:space="preserve"> </w:t>
       </w:r>
     </w:p>
     <w:p>
@@ -3589,7 +3898,51 @@
           <w:sz w:val="24"/>
           <w:szCs w:val="24"/>
         </w:rPr>
-        <w:t xml:space="preserve">Quando </w:t>
+        <w:t xml:space="preserve">Sim </w:t>
+      </w:r>
+      <w:proofErr w:type="gramStart"/>
+      <w:r>
+        <w:rPr>
+          <w:rFonts w:ascii="Arial" w:hAnsi="Arial" w:cs="Arial"/>
+          <w:sz w:val="24"/>
+          <w:szCs w:val="24"/>
+        </w:rPr>
+        <w:t>as</w:t>
+      </w:r>
+      <w:proofErr w:type="gramEnd"/>
+      <w:r>
+        <w:rPr>
+          <w:rFonts w:ascii="Arial" w:hAnsi="Arial" w:cs="Arial"/>
+          <w:sz w:val="24"/>
+          <w:szCs w:val="24"/>
+        </w:rPr>
+        <w:t xml:space="preserve"> vezes aparecem a</w:t>
+      </w:r>
+      <w:r>
+        <w:rPr>
+          <w:rFonts w:ascii="Arial" w:hAnsi="Arial" w:cs="Arial"/>
+          <w:sz w:val="24"/>
+          <w:szCs w:val="24"/>
+        </w:rPr>
+        <w:t>lgumas mensagens que não entendo daí peço para o meu filho arrumar para mim. (Em outro momento de observação verifiquei que uma dessas mensagens era uma solicitação de permissão para acessar a localização do aplicativo</w:t>
+      </w:r>
+      <w:proofErr w:type="gramStart"/>
+      <w:r>
+        <w:rPr>
+          <w:rFonts w:ascii="Arial" w:hAnsi="Arial" w:cs="Arial"/>
+          <w:sz w:val="24"/>
+          <w:szCs w:val="24"/>
+        </w:rPr>
+        <w:t xml:space="preserve"> mas</w:t>
+      </w:r>
+      <w:proofErr w:type="gramEnd"/>
+      <w:r>
+        <w:rPr>
+          <w:rFonts w:ascii="Arial" w:hAnsi="Arial" w:cs="Arial"/>
+          <w:sz w:val="24"/>
+          <w:szCs w:val="24"/>
+        </w:rPr>
+        <w:t xml:space="preserve"> o entrevistado não entendeu o conteúdo da mensagens).</w:t>
       </w:r>
     </w:p>
     <w:p>
@@ -3648,35 +4001,513 @@
           <w:sz w:val="24"/>
           <w:szCs w:val="24"/>
         </w:rPr>
-        <w:t xml:space="preserve">a) Eu </w:t>
-      </w:r>
-    </w:p>
-    <w:p>
-      <w:pPr>
-        <w:pStyle w:val="PargrafodaLista"/>
-        <w:ind w:left="426"/>
-        <w:jc w:val="both"/>
-        <w:rPr>
-          <w:rFonts w:ascii="Arial" w:hAnsi="Arial" w:cs="Arial"/>
-          <w:sz w:val="24"/>
-          <w:szCs w:val="24"/>
-        </w:rPr>
-      </w:pPr>
-      <w:r>
-        <w:rPr>
-          <w:rFonts w:ascii="Arial" w:hAnsi="Arial" w:cs="Arial"/>
-          <w:sz w:val="24"/>
-          <w:szCs w:val="24"/>
-        </w:rPr>
-        <w:t xml:space="preserve">Não sabia que </w:t>
-      </w:r>
-    </w:p>
-    <w:p>
-      <w:pPr>
-        <w:jc w:val="both"/>
-        <w:rPr>
-          <w:rFonts w:ascii="Arial" w:hAnsi="Arial" w:cs="Arial"/>
-          <w:b/>
+        <w:t xml:space="preserve">a) </w:t>
+      </w:r>
+      <w:r>
+        <w:rPr>
+          <w:rFonts w:ascii="Arial" w:hAnsi="Arial" w:cs="Arial"/>
+          <w:b/>
+          <w:sz w:val="24"/>
+          <w:szCs w:val="24"/>
+        </w:rPr>
+        <w:t>Se alguém m</w:t>
+      </w:r>
+      <w:r>
+        <w:rPr>
+          <w:rFonts w:ascii="Arial" w:hAnsi="Arial" w:cs="Arial"/>
+          <w:b/>
+          <w:sz w:val="24"/>
+          <w:szCs w:val="24"/>
+        </w:rPr>
+        <w:t>exesse</w:t>
+      </w:r>
+      <w:r>
+        <w:rPr>
+          <w:rFonts w:ascii="Arial" w:hAnsi="Arial" w:cs="Arial"/>
+          <w:b/>
+          <w:sz w:val="24"/>
+          <w:szCs w:val="24"/>
+        </w:rPr>
+        <w:t xml:space="preserve"> </w:t>
+      </w:r>
+      <w:r>
+        <w:rPr>
+          <w:rFonts w:ascii="Arial" w:hAnsi="Arial" w:cs="Arial"/>
+          <w:b/>
+          <w:sz w:val="24"/>
+          <w:szCs w:val="24"/>
+        </w:rPr>
+        <w:t>no seu celular e mudasse como estão os lugares dos aplicativos agora você continuaria</w:t>
+      </w:r>
+      <w:r>
+        <w:rPr>
+          <w:rFonts w:ascii="Arial" w:hAnsi="Arial" w:cs="Arial"/>
+          <w:b/>
+          <w:sz w:val="24"/>
+          <w:szCs w:val="24"/>
+        </w:rPr>
+        <w:t xml:space="preserve"> sabendo utilizar o celular.</w:t>
+      </w:r>
+    </w:p>
+    <w:p>
+      <w:pPr>
+        <w:pStyle w:val="PargrafodaLista"/>
+        <w:ind w:left="426"/>
+        <w:jc w:val="both"/>
+        <w:rPr>
+          <w:rFonts w:ascii="Arial" w:hAnsi="Arial" w:cs="Arial"/>
+          <w:sz w:val="24"/>
+          <w:szCs w:val="24"/>
+        </w:rPr>
+      </w:pPr>
+      <w:r>
+        <w:rPr>
+          <w:rFonts w:ascii="Arial" w:hAnsi="Arial" w:cs="Arial"/>
+          <w:sz w:val="24"/>
+          <w:szCs w:val="24"/>
+        </w:rPr>
+        <w:t xml:space="preserve">Se isso </w:t>
+      </w:r>
+      <w:proofErr w:type="gramStart"/>
+      <w:r>
+        <w:rPr>
+          <w:rFonts w:ascii="Arial" w:hAnsi="Arial" w:cs="Arial"/>
+          <w:sz w:val="24"/>
+          <w:szCs w:val="24"/>
+        </w:rPr>
+        <w:t>acontecesse eu</w:t>
+      </w:r>
+      <w:proofErr w:type="gramEnd"/>
+      <w:r>
+        <w:rPr>
+          <w:rFonts w:ascii="Arial" w:hAnsi="Arial" w:cs="Arial"/>
+          <w:sz w:val="24"/>
+          <w:szCs w:val="24"/>
+        </w:rPr>
+        <w:t xml:space="preserve"> não saberia, só sei usar do jeito que consigo agora porque as coisas estão nos lugares que eu já lembro.</w:t>
+      </w:r>
+    </w:p>
+    <w:p>
+      <w:pPr>
+        <w:pStyle w:val="PargrafodaLista"/>
+        <w:ind w:left="426"/>
+        <w:jc w:val="both"/>
+        <w:rPr>
+          <w:rFonts w:ascii="Arial" w:hAnsi="Arial" w:cs="Arial"/>
+          <w:b/>
+          <w:sz w:val="24"/>
+          <w:szCs w:val="24"/>
+        </w:rPr>
+      </w:pPr>
+      <w:proofErr w:type="gramStart"/>
+      <w:r>
+        <w:rPr>
+          <w:rFonts w:ascii="Arial" w:hAnsi="Arial" w:cs="Arial"/>
+          <w:b/>
+          <w:sz w:val="24"/>
+          <w:szCs w:val="24"/>
+        </w:rPr>
+        <w:t>11.</w:t>
+      </w:r>
+      <w:proofErr w:type="gramEnd"/>
+      <w:r>
+        <w:rPr>
+          <w:rFonts w:ascii="Arial" w:hAnsi="Arial" w:cs="Arial"/>
+          <w:b/>
+          <w:sz w:val="24"/>
+          <w:szCs w:val="24"/>
+        </w:rPr>
+        <w:t xml:space="preserve">b) Para ouvir </w:t>
+      </w:r>
+      <w:r>
+        <w:rPr>
+          <w:rFonts w:ascii="Arial" w:hAnsi="Arial" w:cs="Arial"/>
+          <w:b/>
+          <w:sz w:val="24"/>
+          <w:szCs w:val="24"/>
+        </w:rPr>
+        <w:t xml:space="preserve">uma </w:t>
+      </w:r>
+      <w:r>
+        <w:rPr>
+          <w:rFonts w:ascii="Arial" w:hAnsi="Arial" w:cs="Arial"/>
+          <w:b/>
+          <w:sz w:val="24"/>
+          <w:szCs w:val="24"/>
+        </w:rPr>
+        <w:t xml:space="preserve">música </w:t>
+      </w:r>
+      <w:r>
+        <w:rPr>
+          <w:rFonts w:ascii="Arial" w:hAnsi="Arial" w:cs="Arial"/>
+          <w:b/>
+          <w:sz w:val="24"/>
+          <w:szCs w:val="24"/>
+        </w:rPr>
+        <w:t xml:space="preserve">você </w:t>
+      </w:r>
+      <w:r>
+        <w:rPr>
+          <w:rFonts w:ascii="Arial" w:hAnsi="Arial" w:cs="Arial"/>
+          <w:b/>
+          <w:sz w:val="24"/>
+          <w:szCs w:val="24"/>
+        </w:rPr>
+        <w:t>us</w:t>
+      </w:r>
+      <w:r>
+        <w:rPr>
+          <w:rFonts w:ascii="Arial" w:hAnsi="Arial" w:cs="Arial"/>
+          <w:b/>
+          <w:sz w:val="24"/>
+          <w:szCs w:val="24"/>
+        </w:rPr>
+        <w:t>ou</w:t>
+      </w:r>
+      <w:r>
+        <w:rPr>
+          <w:rFonts w:ascii="Arial" w:hAnsi="Arial" w:cs="Arial"/>
+          <w:b/>
+          <w:sz w:val="24"/>
+          <w:szCs w:val="24"/>
+        </w:rPr>
+        <w:t xml:space="preserve"> o </w:t>
+      </w:r>
+      <w:proofErr w:type="spellStart"/>
+      <w:r>
+        <w:rPr>
+          <w:rFonts w:ascii="Arial" w:hAnsi="Arial" w:cs="Arial"/>
+          <w:b/>
+          <w:sz w:val="24"/>
+          <w:szCs w:val="24"/>
+        </w:rPr>
+        <w:t>Youtube</w:t>
+      </w:r>
+      <w:proofErr w:type="spellEnd"/>
+      <w:r>
+        <w:rPr>
+          <w:rFonts w:ascii="Arial" w:hAnsi="Arial" w:cs="Arial"/>
+          <w:b/>
+          <w:sz w:val="24"/>
+          <w:szCs w:val="24"/>
+        </w:rPr>
+        <w:t xml:space="preserve"> e não o próprio aplicativo do telefone para ouvir as músicas? Por quê?</w:t>
+      </w:r>
+    </w:p>
+    <w:p>
+      <w:pPr>
+        <w:pStyle w:val="PargrafodaLista"/>
+        <w:ind w:left="426"/>
+        <w:jc w:val="both"/>
+        <w:rPr>
+          <w:rFonts w:ascii="Arial" w:hAnsi="Arial" w:cs="Arial"/>
+          <w:sz w:val="24"/>
+          <w:szCs w:val="24"/>
+        </w:rPr>
+      </w:pPr>
+      <w:r>
+        <w:rPr>
+          <w:rFonts w:ascii="Arial" w:hAnsi="Arial" w:cs="Arial"/>
+          <w:sz w:val="24"/>
+          <w:szCs w:val="24"/>
+        </w:rPr>
+        <w:t xml:space="preserve">Sempre faço isso na verdade. </w:t>
+      </w:r>
+      <w:r>
+        <w:rPr>
+          <w:rFonts w:ascii="Arial" w:hAnsi="Arial" w:cs="Arial"/>
+          <w:sz w:val="24"/>
+          <w:szCs w:val="24"/>
+        </w:rPr>
+        <w:t xml:space="preserve">As músicas que posso ouvir no celular são sempre as mesmas </w:t>
+      </w:r>
+      <w:r>
+        <w:rPr>
+          <w:rFonts w:ascii="Arial" w:hAnsi="Arial" w:cs="Arial"/>
+          <w:sz w:val="24"/>
+          <w:szCs w:val="24"/>
+        </w:rPr>
+        <w:t>que estão no cartão do celular. J</w:t>
+      </w:r>
+      <w:r>
+        <w:rPr>
+          <w:rFonts w:ascii="Arial" w:hAnsi="Arial" w:cs="Arial"/>
+          <w:sz w:val="24"/>
+          <w:szCs w:val="24"/>
+        </w:rPr>
+        <w:t xml:space="preserve">á quando uso o </w:t>
+      </w:r>
+      <w:proofErr w:type="spellStart"/>
+      <w:r>
+        <w:rPr>
+          <w:rFonts w:ascii="Arial" w:hAnsi="Arial" w:cs="Arial"/>
+          <w:sz w:val="24"/>
+          <w:szCs w:val="24"/>
+        </w:rPr>
+        <w:t>Youtube</w:t>
+      </w:r>
+      <w:proofErr w:type="spellEnd"/>
+      <w:r>
+        <w:rPr>
+          <w:rFonts w:ascii="Arial" w:hAnsi="Arial" w:cs="Arial"/>
+          <w:sz w:val="24"/>
+          <w:szCs w:val="24"/>
+        </w:rPr>
+        <w:t xml:space="preserve"> sempre </w:t>
+      </w:r>
+      <w:proofErr w:type="gramStart"/>
+      <w:r>
+        <w:rPr>
+          <w:rFonts w:ascii="Arial" w:hAnsi="Arial" w:cs="Arial"/>
+          <w:sz w:val="24"/>
+          <w:szCs w:val="24"/>
+        </w:rPr>
+        <w:t>aparece</w:t>
+      </w:r>
+      <w:proofErr w:type="gramEnd"/>
+      <w:r>
+        <w:rPr>
+          <w:rFonts w:ascii="Arial" w:hAnsi="Arial" w:cs="Arial"/>
+          <w:sz w:val="24"/>
+          <w:szCs w:val="24"/>
+        </w:rPr>
+        <w:t xml:space="preserve"> as músicas que eu quero. (O entrevistado tentou descrever os mecanismos de recomendação de vídeos parecidos e a reprodução automática de próximos vídeos do </w:t>
+      </w:r>
+      <w:proofErr w:type="spellStart"/>
+      <w:proofErr w:type="gramStart"/>
+      <w:r>
+        <w:rPr>
+          <w:rFonts w:ascii="Arial" w:hAnsi="Arial" w:cs="Arial"/>
+          <w:sz w:val="24"/>
+          <w:szCs w:val="24"/>
+        </w:rPr>
+        <w:t>YouTube</w:t>
+      </w:r>
+      <w:proofErr w:type="spellEnd"/>
+      <w:proofErr w:type="gramEnd"/>
+      <w:r>
+        <w:rPr>
+          <w:rFonts w:ascii="Arial" w:hAnsi="Arial" w:cs="Arial"/>
+          <w:sz w:val="24"/>
+          <w:szCs w:val="24"/>
+        </w:rPr>
+        <w:t>.</w:t>
+      </w:r>
+    </w:p>
+    <w:p>
+      <w:pPr>
+        <w:pStyle w:val="PargrafodaLista"/>
+        <w:ind w:left="426"/>
+        <w:jc w:val="both"/>
+        <w:rPr>
+          <w:rFonts w:ascii="Arial" w:hAnsi="Arial" w:cs="Arial"/>
+          <w:b/>
+          <w:sz w:val="24"/>
+          <w:szCs w:val="24"/>
+        </w:rPr>
+      </w:pPr>
+      <w:proofErr w:type="gramStart"/>
+      <w:r>
+        <w:rPr>
+          <w:rFonts w:ascii="Arial" w:hAnsi="Arial" w:cs="Arial"/>
+          <w:b/>
+          <w:sz w:val="24"/>
+          <w:szCs w:val="24"/>
+        </w:rPr>
+        <w:t>11.</w:t>
+      </w:r>
+      <w:proofErr w:type="gramEnd"/>
+      <w:r>
+        <w:rPr>
+          <w:rFonts w:ascii="Arial" w:hAnsi="Arial" w:cs="Arial"/>
+          <w:b/>
+          <w:sz w:val="24"/>
+          <w:szCs w:val="24"/>
+        </w:rPr>
+        <w:t xml:space="preserve">c) Você usa o </w:t>
+      </w:r>
+      <w:proofErr w:type="spellStart"/>
+      <w:r>
+        <w:rPr>
+          <w:rFonts w:ascii="Arial" w:hAnsi="Arial" w:cs="Arial"/>
+          <w:b/>
+          <w:sz w:val="24"/>
+          <w:szCs w:val="24"/>
+        </w:rPr>
+        <w:t>Youtube</w:t>
+      </w:r>
+      <w:proofErr w:type="spellEnd"/>
+      <w:r>
+        <w:rPr>
+          <w:rFonts w:ascii="Arial" w:hAnsi="Arial" w:cs="Arial"/>
+          <w:b/>
+          <w:sz w:val="24"/>
+          <w:szCs w:val="24"/>
+        </w:rPr>
+        <w:t xml:space="preserve"> para outras coisas além de ouvir músicas?</w:t>
+      </w:r>
+    </w:p>
+    <w:p>
+      <w:pPr>
+        <w:pStyle w:val="PargrafodaLista"/>
+        <w:ind w:left="426"/>
+        <w:jc w:val="both"/>
+        <w:rPr>
+          <w:rFonts w:ascii="Arial" w:hAnsi="Arial" w:cs="Arial"/>
+          <w:sz w:val="24"/>
+          <w:szCs w:val="24"/>
+        </w:rPr>
+      </w:pPr>
+      <w:r>
+        <w:rPr>
+          <w:rFonts w:ascii="Arial" w:hAnsi="Arial" w:cs="Arial"/>
+          <w:sz w:val="24"/>
+          <w:szCs w:val="24"/>
+        </w:rPr>
+        <w:t xml:space="preserve">Sim gosto de ver documentários sobre animais selvagens na natureza e documentários sobre o </w:t>
+      </w:r>
+      <w:proofErr w:type="spellStart"/>
+      <w:r>
+        <w:rPr>
+          <w:rFonts w:ascii="Arial" w:hAnsi="Arial" w:cs="Arial"/>
+          <w:sz w:val="24"/>
+          <w:szCs w:val="24"/>
+        </w:rPr>
+        <w:t>Bear</w:t>
+      </w:r>
+      <w:proofErr w:type="spellEnd"/>
+      <w:r>
+        <w:rPr>
+          <w:rFonts w:ascii="Arial" w:hAnsi="Arial" w:cs="Arial"/>
+          <w:sz w:val="24"/>
+          <w:szCs w:val="24"/>
+        </w:rPr>
+        <w:t xml:space="preserve"> </w:t>
+      </w:r>
+      <w:proofErr w:type="spellStart"/>
+      <w:r>
+        <w:rPr>
+          <w:rFonts w:ascii="Arial" w:hAnsi="Arial" w:cs="Arial"/>
+          <w:sz w:val="24"/>
+          <w:szCs w:val="24"/>
+        </w:rPr>
+        <w:t>Grylls</w:t>
+      </w:r>
+      <w:proofErr w:type="spellEnd"/>
+      <w:r>
+        <w:rPr>
+          <w:rFonts w:ascii="Arial" w:hAnsi="Arial" w:cs="Arial"/>
+          <w:sz w:val="24"/>
+          <w:szCs w:val="24"/>
+        </w:rPr>
+        <w:t>.</w:t>
+      </w:r>
+    </w:p>
+    <w:p>
+      <w:pPr>
+        <w:pStyle w:val="PargrafodaLista"/>
+        <w:ind w:left="426"/>
+        <w:jc w:val="both"/>
+        <w:rPr>
+          <w:rFonts w:ascii="Arial" w:hAnsi="Arial" w:cs="Arial"/>
+          <w:sz w:val="24"/>
+          <w:szCs w:val="24"/>
+        </w:rPr>
+      </w:pPr>
+    </w:p>
+    <w:p>
+      <w:pPr>
+        <w:pStyle w:val="PargrafodaLista"/>
+        <w:ind w:left="426"/>
+        <w:jc w:val="both"/>
+        <w:rPr>
+          <w:rFonts w:ascii="Arial" w:hAnsi="Arial" w:cs="Arial"/>
+          <w:sz w:val="24"/>
+          <w:szCs w:val="24"/>
+        </w:rPr>
+      </w:pPr>
+    </w:p>
+    <w:p>
+      <w:pPr>
+        <w:pStyle w:val="PargrafodaLista"/>
+        <w:ind w:left="426"/>
+        <w:jc w:val="both"/>
+        <w:rPr>
+          <w:rFonts w:ascii="Arial" w:hAnsi="Arial" w:cs="Arial"/>
+          <w:sz w:val="24"/>
+          <w:szCs w:val="24"/>
+        </w:rPr>
+      </w:pPr>
+    </w:p>
+    <w:p>
+      <w:pPr>
+        <w:pStyle w:val="PargrafodaLista"/>
+        <w:ind w:left="426"/>
+        <w:jc w:val="both"/>
+        <w:rPr>
+          <w:rFonts w:ascii="Arial" w:hAnsi="Arial" w:cs="Arial"/>
+          <w:sz w:val="24"/>
+          <w:szCs w:val="24"/>
+        </w:rPr>
+      </w:pPr>
+    </w:p>
+    <w:p>
+      <w:pPr>
+        <w:pStyle w:val="PargrafodaLista"/>
+        <w:ind w:left="426"/>
+        <w:jc w:val="both"/>
+        <w:rPr>
+          <w:rFonts w:ascii="Arial" w:hAnsi="Arial" w:cs="Arial"/>
+          <w:sz w:val="24"/>
+          <w:szCs w:val="24"/>
+        </w:rPr>
+      </w:pPr>
+    </w:p>
+    <w:p>
+      <w:pPr>
+        <w:pStyle w:val="PargrafodaLista"/>
+        <w:ind w:left="426"/>
+        <w:jc w:val="both"/>
+        <w:rPr>
+          <w:rFonts w:ascii="Arial" w:hAnsi="Arial" w:cs="Arial"/>
+          <w:sz w:val="24"/>
+          <w:szCs w:val="24"/>
+        </w:rPr>
+      </w:pPr>
+    </w:p>
+    <w:p>
+      <w:pPr>
+        <w:pStyle w:val="PargrafodaLista"/>
+        <w:ind w:left="426"/>
+        <w:jc w:val="both"/>
+        <w:rPr>
+          <w:rFonts w:ascii="Arial" w:hAnsi="Arial" w:cs="Arial"/>
+          <w:sz w:val="24"/>
+          <w:szCs w:val="24"/>
+        </w:rPr>
+      </w:pPr>
+    </w:p>
+    <w:p>
+      <w:pPr>
+        <w:pStyle w:val="PargrafodaLista"/>
+        <w:ind w:left="426"/>
+        <w:jc w:val="both"/>
+        <w:rPr>
+          <w:rFonts w:ascii="Arial" w:hAnsi="Arial" w:cs="Arial"/>
+          <w:sz w:val="24"/>
+          <w:szCs w:val="24"/>
+        </w:rPr>
+      </w:pPr>
+    </w:p>
+    <w:p>
+      <w:pPr>
+        <w:pStyle w:val="PargrafodaLista"/>
+        <w:ind w:left="426"/>
+        <w:jc w:val="both"/>
+        <w:rPr>
+          <w:rFonts w:ascii="Arial" w:hAnsi="Arial" w:cs="Arial"/>
+          <w:sz w:val="24"/>
+          <w:szCs w:val="24"/>
         </w:rPr>
       </w:pPr>
     </w:p>
@@ -3694,6 +4525,7 @@
           <w:b/>
           <w:sz w:val="28"/>
         </w:rPr>
+        <w:lastRenderedPageBreak/>
         <w:t>DISCUSSÃO DAS NECESSIDADES E METAS OBSERVADAS</w:t>
       </w:r>
     </w:p>
@@ -3705,6 +4537,17 @@
           <w:sz w:val="28"/>
         </w:rPr>
       </w:pPr>
+    </w:p>
+    <w:p>
+      <w:pPr>
+        <w:rPr>
+          <w:rFonts w:ascii="Arial" w:hAnsi="Arial" w:cs="Arial"/>
+          <w:b/>
+          <w:sz w:val="28"/>
+        </w:rPr>
+      </w:pPr>
+      <w:bookmarkStart w:id="0" w:name="_GoBack"/>
+      <w:bookmarkEnd w:id="0"/>
     </w:p>
     <w:p>
       <w:pPr>

</xml_diff>

<commit_message>
Escrita da lista de Necessidades
TODO Seção de Inspirações.
</commit_message>
<xml_diff>
--- a/Roteiro_Final.docx
+++ b/Roteiro_Final.docx
@@ -4526,7 +4526,7 @@
           <w:sz w:val="28"/>
         </w:rPr>
         <w:lastRenderedPageBreak/>
-        <w:t>DISCUSSÃO DAS NECESSIDADES E METAS OBSERVADAS</w:t>
+        <w:t>LISTA DE INSPIRAÇÕES CONSULTADAS</w:t>
       </w:r>
     </w:p>
     <w:p>
@@ -4542,12 +4542,630 @@
       <w:pPr>
         <w:rPr>
           <w:rFonts w:ascii="Arial" w:hAnsi="Arial" w:cs="Arial"/>
-          <w:b/>
-          <w:sz w:val="28"/>
+          <w:sz w:val="24"/>
         </w:rPr>
       </w:pPr>
       <w:bookmarkStart w:id="0" w:name="_GoBack"/>
       <w:bookmarkEnd w:id="0"/>
+      <w:r>
+        <w:rPr>
+          <w:rFonts w:ascii="Arial" w:hAnsi="Arial" w:cs="Arial"/>
+          <w:sz w:val="24"/>
+        </w:rPr>
+        <w:t>Foram consultadas as principais lojas de aplicativos das plataformas de dispositivos</w:t>
+      </w:r>
+      <w:r>
+        <w:rPr>
+          <w:rFonts w:ascii="Arial" w:hAnsi="Arial" w:cs="Arial"/>
+          <w:sz w:val="24"/>
+        </w:rPr>
+        <w:t xml:space="preserve"> móveis. Os aplicativos a seguir estão relacionados à proposta do presente trabalho:</w:t>
+      </w:r>
+    </w:p>
+    <w:p>
+      <w:pPr>
+        <w:rPr>
+          <w:rFonts w:ascii="Arial" w:hAnsi="Arial" w:cs="Arial"/>
+          <w:b/>
+          <w:sz w:val="28"/>
+        </w:rPr>
+      </w:pPr>
+    </w:p>
+    <w:p>
+      <w:pPr>
+        <w:rPr>
+          <w:rFonts w:ascii="Arial" w:hAnsi="Arial" w:cs="Arial"/>
+          <w:b/>
+          <w:sz w:val="28"/>
+        </w:rPr>
+      </w:pPr>
+      <w:r>
+        <w:rPr>
+          <w:rFonts w:ascii="Arial" w:hAnsi="Arial" w:cs="Arial"/>
+          <w:b/>
+          <w:sz w:val="28"/>
+        </w:rPr>
+        <w:t>DISCUSSÃO DAS NECESSIDADES E METAS OBSERVADAS</w:t>
+      </w:r>
+    </w:p>
+    <w:p>
+      <w:pPr>
+        <w:rPr>
+          <w:rFonts w:ascii="Arial" w:hAnsi="Arial" w:cs="Arial"/>
+          <w:b/>
+          <w:sz w:val="28"/>
+        </w:rPr>
+      </w:pPr>
+    </w:p>
+    <w:p>
+      <w:pPr>
+        <w:rPr>
+          <w:rFonts w:ascii="Arial" w:hAnsi="Arial" w:cs="Arial"/>
+          <w:sz w:val="24"/>
+        </w:rPr>
+      </w:pPr>
+      <w:r>
+        <w:rPr>
+          <w:rFonts w:ascii="Arial" w:hAnsi="Arial" w:cs="Arial"/>
+          <w:sz w:val="24"/>
+        </w:rPr>
+        <w:t xml:space="preserve">A partir das observações e entrevistas bem como inspirações consultadas foi descrito o conjunto de </w:t>
+      </w:r>
+      <w:proofErr w:type="spellStart"/>
+      <w:r>
+        <w:rPr>
+          <w:rFonts w:ascii="Arial" w:hAnsi="Arial" w:cs="Arial"/>
+          <w:sz w:val="24"/>
+        </w:rPr>
+        <w:t>idéias</w:t>
+      </w:r>
+      <w:proofErr w:type="spellEnd"/>
+      <w:r>
+        <w:rPr>
+          <w:rFonts w:ascii="Arial" w:hAnsi="Arial" w:cs="Arial"/>
+          <w:sz w:val="24"/>
+        </w:rPr>
+        <w:t xml:space="preserve"> e necessidades que deverão estar presentes na aplicação a ser construída nesse trabalho:</w:t>
+      </w:r>
+    </w:p>
+    <w:p>
+      <w:pPr>
+        <w:rPr>
+          <w:rFonts w:ascii="Arial" w:hAnsi="Arial" w:cs="Arial"/>
+          <w:sz w:val="24"/>
+        </w:rPr>
+      </w:pPr>
+    </w:p>
+    <w:p>
+      <w:pPr>
+        <w:pStyle w:val="PargrafodaLista"/>
+        <w:numPr>
+          <w:ilvl w:val="0"/>
+          <w:numId w:val="5"/>
+        </w:numPr>
+        <w:rPr>
+          <w:rFonts w:ascii="Arial" w:hAnsi="Arial" w:cs="Arial"/>
+          <w:sz w:val="24"/>
+        </w:rPr>
+      </w:pPr>
+      <w:r>
+        <w:rPr>
+          <w:rFonts w:ascii="Arial" w:hAnsi="Arial" w:cs="Arial"/>
+          <w:sz w:val="24"/>
+        </w:rPr>
+        <w:t>Facilitar</w:t>
+      </w:r>
+      <w:r>
+        <w:rPr>
+          <w:rFonts w:ascii="Arial" w:hAnsi="Arial" w:cs="Arial"/>
+          <w:sz w:val="24"/>
+        </w:rPr>
+        <w:t xml:space="preserve"> a legibilidade ao usar o aparelho, aumentando o tamanho dos botões e letras além do usual.</w:t>
+      </w:r>
+    </w:p>
+    <w:p>
+      <w:pPr>
+        <w:pStyle w:val="PargrafodaLista"/>
+        <w:numPr>
+          <w:ilvl w:val="0"/>
+          <w:numId w:val="5"/>
+        </w:numPr>
+        <w:rPr>
+          <w:rFonts w:ascii="Arial" w:hAnsi="Arial" w:cs="Arial"/>
+          <w:sz w:val="24"/>
+        </w:rPr>
+      </w:pPr>
+      <w:r>
+        <w:rPr>
+          <w:rFonts w:ascii="Arial" w:hAnsi="Arial" w:cs="Arial"/>
+          <w:sz w:val="24"/>
+        </w:rPr>
+        <w:t>Criar uma organização fixa de atalhos para os aplicativos do aparelho.</w:t>
+      </w:r>
+    </w:p>
+    <w:p>
+      <w:pPr>
+        <w:pStyle w:val="PargrafodaLista"/>
+        <w:numPr>
+          <w:ilvl w:val="0"/>
+          <w:numId w:val="5"/>
+        </w:numPr>
+        <w:rPr>
+          <w:rFonts w:ascii="Arial" w:hAnsi="Arial" w:cs="Arial"/>
+          <w:sz w:val="24"/>
+        </w:rPr>
+      </w:pPr>
+      <w:r>
+        <w:rPr>
+          <w:rFonts w:ascii="Arial" w:hAnsi="Arial" w:cs="Arial"/>
+          <w:sz w:val="24"/>
+        </w:rPr>
+        <w:t>Criar algum mecanismo que facilite e disponibilize de forma intuitiva a função de gravação de vídeo.</w:t>
+      </w:r>
+    </w:p>
+    <w:p>
+      <w:pPr>
+        <w:pStyle w:val="PargrafodaLista"/>
+        <w:numPr>
+          <w:ilvl w:val="0"/>
+          <w:numId w:val="5"/>
+        </w:numPr>
+        <w:rPr>
+          <w:rFonts w:ascii="Arial" w:hAnsi="Arial" w:cs="Arial"/>
+          <w:sz w:val="24"/>
+        </w:rPr>
+      </w:pPr>
+      <w:r>
+        <w:rPr>
+          <w:rFonts w:ascii="Arial" w:hAnsi="Arial" w:cs="Arial"/>
+          <w:sz w:val="24"/>
+        </w:rPr>
+        <w:t>Facilitar o a</w:t>
+      </w:r>
+      <w:r>
+        <w:rPr>
+          <w:rFonts w:ascii="Arial" w:hAnsi="Arial" w:cs="Arial"/>
+          <w:sz w:val="24"/>
+        </w:rPr>
+        <w:t>cesso ao</w:t>
+      </w:r>
+      <w:r>
+        <w:rPr>
+          <w:rFonts w:ascii="Arial" w:hAnsi="Arial" w:cs="Arial"/>
+          <w:sz w:val="24"/>
+        </w:rPr>
+        <w:t xml:space="preserve"> aplicativo do </w:t>
+      </w:r>
+      <w:proofErr w:type="spellStart"/>
+      <w:r>
+        <w:rPr>
+          <w:rFonts w:ascii="Arial" w:hAnsi="Arial" w:cs="Arial"/>
+          <w:sz w:val="24"/>
+        </w:rPr>
+        <w:t>Youtube</w:t>
+      </w:r>
+      <w:proofErr w:type="spellEnd"/>
+      <w:r>
+        <w:rPr>
+          <w:rFonts w:ascii="Arial" w:hAnsi="Arial" w:cs="Arial"/>
+          <w:sz w:val="24"/>
+        </w:rPr>
+        <w:t xml:space="preserve"> porque dentro dele a função de reprodução automática e recomendações facilita a vida do usuário.</w:t>
+      </w:r>
+    </w:p>
+    <w:p>
+      <w:pPr>
+        <w:pStyle w:val="PargrafodaLista"/>
+        <w:numPr>
+          <w:ilvl w:val="0"/>
+          <w:numId w:val="5"/>
+        </w:numPr>
+        <w:rPr>
+          <w:rFonts w:ascii="Arial" w:hAnsi="Arial" w:cs="Arial"/>
+          <w:sz w:val="24"/>
+        </w:rPr>
+      </w:pPr>
+      <w:r>
+        <w:rPr>
+          <w:rFonts w:ascii="Arial" w:hAnsi="Arial" w:cs="Arial"/>
+          <w:sz w:val="24"/>
+        </w:rPr>
+        <w:t>Facilitar o acesso ao</w:t>
+      </w:r>
+      <w:r>
+        <w:rPr>
+          <w:rFonts w:ascii="Arial" w:hAnsi="Arial" w:cs="Arial"/>
+          <w:sz w:val="24"/>
+        </w:rPr>
+        <w:t xml:space="preserve"> </w:t>
+      </w:r>
+      <w:r>
+        <w:rPr>
+          <w:rFonts w:ascii="Arial" w:hAnsi="Arial" w:cs="Arial"/>
+          <w:sz w:val="24"/>
+        </w:rPr>
+        <w:t xml:space="preserve">Google </w:t>
+      </w:r>
+      <w:proofErr w:type="spellStart"/>
+      <w:r>
+        <w:rPr>
+          <w:rFonts w:ascii="Arial" w:hAnsi="Arial" w:cs="Arial"/>
+          <w:sz w:val="24"/>
+        </w:rPr>
+        <w:t>Now</w:t>
+      </w:r>
+      <w:proofErr w:type="spellEnd"/>
+      <w:r>
+        <w:rPr>
+          <w:rFonts w:ascii="Arial" w:hAnsi="Arial" w:cs="Arial"/>
+          <w:sz w:val="24"/>
+        </w:rPr>
+        <w:t xml:space="preserve"> porque uma vez nesse</w:t>
+      </w:r>
+      <w:r>
+        <w:rPr>
+          <w:rFonts w:ascii="Arial" w:hAnsi="Arial" w:cs="Arial"/>
+          <w:sz w:val="24"/>
+        </w:rPr>
+        <w:t xml:space="preserve"> aplicativo os usuários conseguem se guiar dentro del</w:t>
+      </w:r>
+      <w:r>
+        <w:rPr>
+          <w:rFonts w:ascii="Arial" w:hAnsi="Arial" w:cs="Arial"/>
+          <w:sz w:val="24"/>
+        </w:rPr>
+        <w:t>e</w:t>
+      </w:r>
+      <w:r>
+        <w:rPr>
+          <w:rFonts w:ascii="Arial" w:hAnsi="Arial" w:cs="Arial"/>
+          <w:sz w:val="24"/>
+        </w:rPr>
+        <w:t xml:space="preserve"> devido as </w:t>
+      </w:r>
+      <w:r>
+        <w:rPr>
+          <w:rFonts w:ascii="Arial" w:hAnsi="Arial" w:cs="Arial"/>
+          <w:sz w:val="24"/>
+        </w:rPr>
+        <w:t>sugestões automáticas personalizadas.</w:t>
+      </w:r>
+    </w:p>
+    <w:p>
+      <w:pPr>
+        <w:pStyle w:val="PargrafodaLista"/>
+        <w:numPr>
+          <w:ilvl w:val="0"/>
+          <w:numId w:val="5"/>
+        </w:numPr>
+        <w:rPr>
+          <w:rFonts w:ascii="Arial" w:hAnsi="Arial" w:cs="Arial"/>
+          <w:sz w:val="24"/>
+        </w:rPr>
+      </w:pPr>
+      <w:r>
+        <w:rPr>
+          <w:rFonts w:ascii="Arial" w:hAnsi="Arial" w:cs="Arial"/>
+          <w:sz w:val="24"/>
+        </w:rPr>
+        <w:t xml:space="preserve">De algum modo antever ou </w:t>
+      </w:r>
+      <w:proofErr w:type="spellStart"/>
+      <w:r>
+        <w:rPr>
+          <w:rFonts w:ascii="Arial" w:hAnsi="Arial" w:cs="Arial"/>
+          <w:sz w:val="24"/>
+        </w:rPr>
+        <w:t>pré</w:t>
+      </w:r>
+      <w:proofErr w:type="spellEnd"/>
+      <w:r>
+        <w:rPr>
+          <w:rFonts w:ascii="Arial" w:hAnsi="Arial" w:cs="Arial"/>
+          <w:sz w:val="24"/>
+        </w:rPr>
+        <w:t>-configurar opções de permissões de acesso e primeiro uso dos aplicativos.</w:t>
+      </w:r>
+    </w:p>
+    <w:p>
+      <w:pPr>
+        <w:pStyle w:val="PargrafodaLista"/>
+        <w:numPr>
+          <w:ilvl w:val="0"/>
+          <w:numId w:val="5"/>
+        </w:numPr>
+        <w:rPr>
+          <w:rFonts w:ascii="Arial" w:hAnsi="Arial" w:cs="Arial"/>
+          <w:sz w:val="24"/>
+        </w:rPr>
+      </w:pPr>
+      <w:r>
+        <w:rPr>
+          <w:rFonts w:ascii="Arial" w:hAnsi="Arial" w:cs="Arial"/>
+          <w:sz w:val="24"/>
+        </w:rPr>
+        <w:t xml:space="preserve">Facilitar o uso do aplicativo </w:t>
+      </w:r>
+      <w:proofErr w:type="spellStart"/>
+      <w:r>
+        <w:rPr>
+          <w:rFonts w:ascii="Arial" w:hAnsi="Arial" w:cs="Arial"/>
+          <w:sz w:val="24"/>
+        </w:rPr>
+        <w:t>Whatsapp</w:t>
+      </w:r>
+      <w:proofErr w:type="spellEnd"/>
+      <w:r>
+        <w:rPr>
+          <w:rFonts w:ascii="Arial" w:hAnsi="Arial" w:cs="Arial"/>
+          <w:sz w:val="24"/>
+        </w:rPr>
+        <w:t xml:space="preserve"> deixando em um local fixo e de fácil acesso.</w:t>
+      </w:r>
+    </w:p>
+    <w:p>
+      <w:pPr>
+        <w:pStyle w:val="PargrafodaLista"/>
+        <w:numPr>
+          <w:ilvl w:val="0"/>
+          <w:numId w:val="5"/>
+        </w:numPr>
+        <w:rPr>
+          <w:rFonts w:ascii="Arial" w:hAnsi="Arial" w:cs="Arial"/>
+          <w:sz w:val="24"/>
+        </w:rPr>
+      </w:pPr>
+      <w:r>
+        <w:rPr>
+          <w:rFonts w:ascii="Arial" w:hAnsi="Arial" w:cs="Arial"/>
+          <w:sz w:val="24"/>
+        </w:rPr>
+        <w:t>Criar uma opção simplificada para a função de adicionar um novo contato à lista de contatos do telefone.</w:t>
+      </w:r>
+    </w:p>
+    <w:p>
+      <w:pPr>
+        <w:pStyle w:val="PargrafodaLista"/>
+        <w:numPr>
+          <w:ilvl w:val="0"/>
+          <w:numId w:val="5"/>
+        </w:numPr>
+        <w:rPr>
+          <w:rFonts w:ascii="Arial" w:hAnsi="Arial" w:cs="Arial"/>
+          <w:sz w:val="24"/>
+        </w:rPr>
+      </w:pPr>
+      <w:r>
+        <w:rPr>
+          <w:rFonts w:ascii="Arial" w:hAnsi="Arial" w:cs="Arial"/>
+          <w:sz w:val="24"/>
+        </w:rPr>
+        <w:t>Criar um modo simplificado para utilizar os alarmes do aparelho.</w:t>
+      </w:r>
+    </w:p>
+    <w:p>
+      <w:pPr>
+        <w:pStyle w:val="PargrafodaLista"/>
+        <w:numPr>
+          <w:ilvl w:val="0"/>
+          <w:numId w:val="5"/>
+        </w:numPr>
+        <w:rPr>
+          <w:rFonts w:ascii="Arial" w:hAnsi="Arial" w:cs="Arial"/>
+          <w:sz w:val="24"/>
+        </w:rPr>
+      </w:pPr>
+      <w:r>
+        <w:rPr>
+          <w:rFonts w:ascii="Arial" w:hAnsi="Arial" w:cs="Arial"/>
+          <w:sz w:val="24"/>
+        </w:rPr>
+        <w:t xml:space="preserve">Ocultar configurações </w:t>
+      </w:r>
+      <w:proofErr w:type="gramStart"/>
+      <w:r>
+        <w:rPr>
+          <w:rFonts w:ascii="Arial" w:hAnsi="Arial" w:cs="Arial"/>
+          <w:sz w:val="24"/>
+        </w:rPr>
+        <w:t>técnicas</w:t>
+      </w:r>
+      <w:r>
+        <w:rPr>
+          <w:rFonts w:ascii="Arial" w:hAnsi="Arial" w:cs="Arial"/>
+          <w:sz w:val="24"/>
+        </w:rPr>
+        <w:t xml:space="preserve"> não utilizados</w:t>
+      </w:r>
+      <w:proofErr w:type="gramEnd"/>
+      <w:r>
+        <w:rPr>
+          <w:rFonts w:ascii="Arial" w:hAnsi="Arial" w:cs="Arial"/>
+          <w:sz w:val="24"/>
+        </w:rPr>
+        <w:t xml:space="preserve"> pelos usuários como a função de Bluetooth e roteamento de redes </w:t>
+      </w:r>
+      <w:proofErr w:type="spellStart"/>
+      <w:r>
+        <w:rPr>
+          <w:rFonts w:ascii="Arial" w:hAnsi="Arial" w:cs="Arial"/>
+          <w:sz w:val="24"/>
+        </w:rPr>
+        <w:t>Wi-fi</w:t>
+      </w:r>
+      <w:proofErr w:type="spellEnd"/>
+      <w:r>
+        <w:rPr>
+          <w:rFonts w:ascii="Arial" w:hAnsi="Arial" w:cs="Arial"/>
+          <w:sz w:val="24"/>
+        </w:rPr>
+        <w:t xml:space="preserve"> (tornando o dispositivo um </w:t>
+      </w:r>
+      <w:proofErr w:type="spellStart"/>
+      <w:r>
+        <w:rPr>
+          <w:rFonts w:ascii="Arial" w:hAnsi="Arial" w:cs="Arial"/>
+          <w:sz w:val="24"/>
+        </w:rPr>
+        <w:t>hotspot</w:t>
+      </w:r>
+      <w:proofErr w:type="spellEnd"/>
+      <w:r>
+        <w:rPr>
+          <w:rFonts w:ascii="Arial" w:hAnsi="Arial" w:cs="Arial"/>
+          <w:sz w:val="24"/>
+        </w:rPr>
+        <w:t xml:space="preserve"> de internet)</w:t>
+      </w:r>
+    </w:p>
+    <w:p>
+      <w:pPr>
+        <w:pStyle w:val="PargrafodaLista"/>
+        <w:numPr>
+          <w:ilvl w:val="0"/>
+          <w:numId w:val="5"/>
+        </w:numPr>
+        <w:rPr>
+          <w:rFonts w:ascii="Arial" w:hAnsi="Arial" w:cs="Arial"/>
+          <w:sz w:val="24"/>
+        </w:rPr>
+      </w:pPr>
+      <w:r>
+        <w:rPr>
+          <w:rFonts w:ascii="Arial" w:hAnsi="Arial" w:cs="Arial"/>
+          <w:sz w:val="24"/>
+        </w:rPr>
+        <w:t>Organizar e agregar um conjunto de sites de notícias.</w:t>
+      </w:r>
+    </w:p>
+    <w:p>
+      <w:pPr>
+        <w:pStyle w:val="PargrafodaLista"/>
+        <w:numPr>
+          <w:ilvl w:val="0"/>
+          <w:numId w:val="5"/>
+        </w:numPr>
+        <w:rPr>
+          <w:rFonts w:ascii="Arial" w:hAnsi="Arial" w:cs="Arial"/>
+          <w:sz w:val="24"/>
+        </w:rPr>
+      </w:pPr>
+      <w:r>
+        <w:rPr>
+          <w:rFonts w:ascii="Arial" w:hAnsi="Arial" w:cs="Arial"/>
+          <w:sz w:val="24"/>
+        </w:rPr>
+        <w:t>Facilitar o acesso ao aplicativo de calendário do aparelho.</w:t>
+      </w:r>
+    </w:p>
+    <w:p>
+      <w:pPr>
+        <w:pStyle w:val="PargrafodaLista"/>
+        <w:numPr>
+          <w:ilvl w:val="0"/>
+          <w:numId w:val="5"/>
+        </w:numPr>
+        <w:rPr>
+          <w:rFonts w:ascii="Arial" w:hAnsi="Arial" w:cs="Arial"/>
+          <w:sz w:val="24"/>
+        </w:rPr>
+      </w:pPr>
+      <w:r>
+        <w:rPr>
+          <w:rFonts w:ascii="Arial" w:hAnsi="Arial" w:cs="Arial"/>
+          <w:sz w:val="24"/>
+        </w:rPr>
+        <w:t xml:space="preserve">Facilitar o compartilhamento de conteúdo no </w:t>
+      </w:r>
+      <w:proofErr w:type="spellStart"/>
+      <w:r>
+        <w:rPr>
+          <w:rFonts w:ascii="Arial" w:hAnsi="Arial" w:cs="Arial"/>
+          <w:sz w:val="24"/>
+        </w:rPr>
+        <w:t>Whatapp</w:t>
+      </w:r>
+      <w:proofErr w:type="spellEnd"/>
+      <w:r>
+        <w:rPr>
+          <w:rFonts w:ascii="Arial" w:hAnsi="Arial" w:cs="Arial"/>
+          <w:sz w:val="24"/>
+        </w:rPr>
+        <w:t xml:space="preserve"> para um grupo favorito de usuários.</w:t>
+      </w:r>
+    </w:p>
+    <w:p>
+      <w:pPr>
+        <w:pStyle w:val="PargrafodaLista"/>
+        <w:numPr>
+          <w:ilvl w:val="0"/>
+          <w:numId w:val="5"/>
+        </w:numPr>
+        <w:rPr>
+          <w:rFonts w:ascii="Arial" w:hAnsi="Arial" w:cs="Arial"/>
+          <w:sz w:val="24"/>
+        </w:rPr>
+      </w:pPr>
+      <w:r>
+        <w:rPr>
+          <w:rFonts w:ascii="Arial" w:hAnsi="Arial" w:cs="Arial"/>
+          <w:sz w:val="24"/>
+        </w:rPr>
+        <w:t xml:space="preserve">Ocultar se possível </w:t>
+      </w:r>
+      <w:proofErr w:type="gramStart"/>
+      <w:r>
+        <w:rPr>
+          <w:rFonts w:ascii="Arial" w:hAnsi="Arial" w:cs="Arial"/>
+          <w:sz w:val="24"/>
+        </w:rPr>
+        <w:t>as</w:t>
+      </w:r>
+      <w:proofErr w:type="gramEnd"/>
+      <w:r>
+        <w:rPr>
+          <w:rFonts w:ascii="Arial" w:hAnsi="Arial" w:cs="Arial"/>
+          <w:sz w:val="24"/>
+        </w:rPr>
+        <w:t xml:space="preserve"> notificações de atualizações automáticas em andamento</w:t>
+      </w:r>
+    </w:p>
+    <w:p>
+      <w:pPr>
+        <w:pStyle w:val="PargrafodaLista"/>
+        <w:numPr>
+          <w:ilvl w:val="0"/>
+          <w:numId w:val="5"/>
+        </w:numPr>
+        <w:rPr>
+          <w:rFonts w:ascii="Arial" w:hAnsi="Arial" w:cs="Arial"/>
+          <w:sz w:val="24"/>
+        </w:rPr>
+      </w:pPr>
+      <w:r>
+        <w:rPr>
+          <w:rFonts w:ascii="Arial" w:hAnsi="Arial" w:cs="Arial"/>
+          <w:sz w:val="24"/>
+        </w:rPr>
+        <w:lastRenderedPageBreak/>
+        <w:t>Fechar automaticamente aplicativos em desuso</w:t>
+      </w:r>
+      <w:proofErr w:type="gramStart"/>
+      <w:r>
+        <w:rPr>
+          <w:rFonts w:ascii="Arial" w:hAnsi="Arial" w:cs="Arial"/>
+          <w:sz w:val="24"/>
+        </w:rPr>
+        <w:t xml:space="preserve"> pois</w:t>
+      </w:r>
+      <w:proofErr w:type="gramEnd"/>
+      <w:r>
+        <w:rPr>
+          <w:rFonts w:ascii="Arial" w:hAnsi="Arial" w:cs="Arial"/>
+          <w:sz w:val="24"/>
+        </w:rPr>
+        <w:t xml:space="preserve"> os usuários não percebem que esses continuam sendo executados em segundo plano mesmo quando não aparecem na tela.</w:t>
+      </w:r>
     </w:p>
     <w:p>
       <w:pPr>
@@ -4578,6 +5196,119 @@
 <file path=word/numbering.xml><?xml version="1.0" encoding="utf-8"?>
 <w:numbering xmlns:wpc="http://schemas.microsoft.com/office/word/2010/wordprocessingCanvas" xmlns:mc="http://schemas.openxmlformats.org/markup-compatibility/2006" xmlns:o="urn:schemas-microsoft-com:office:office" xmlns:r="http://schemas.openxmlformats.org/officeDocument/2006/relationships" xmlns:m="http://schemas.openxmlformats.org/officeDocument/2006/math" xmlns:v="urn:schemas-microsoft-com:vml" xmlns:wp14="http://schemas.microsoft.com/office/word/2010/wordprocessingDrawing" xmlns:wp="http://schemas.openxmlformats.org/drawingml/2006/wordprocessingDrawing" xmlns:w10="urn:schemas-microsoft-com:office:word" xmlns:w="http://schemas.openxmlformats.org/wordprocessingml/2006/main" xmlns:w14="http://schemas.microsoft.com/office/word/2010/wordml" xmlns:wpg="http://schemas.microsoft.com/office/word/2010/wordprocessingGroup" xmlns:wpi="http://schemas.microsoft.com/office/word/2010/wordprocessingInk" xmlns:wne="http://schemas.microsoft.com/office/word/2006/wordml" xmlns:wps="http://schemas.microsoft.com/office/word/2010/wordprocessingShape" mc:Ignorable="w14 wp14">
   <w:abstractNum w:abstractNumId="0">
+    <w:nsid w:val="17287DF3"/>
+    <w:multiLevelType w:val="hybridMultilevel"/>
+    <w:tmpl w:val="0FFEEF58"/>
+    <w:lvl w:ilvl="0" w:tplc="0416000F">
+      <w:start w:val="1"/>
+      <w:numFmt w:val="decimal"/>
+      <w:lvlText w:val="%1."/>
+      <w:lvlJc w:val="left"/>
+      <w:pPr>
+        <w:ind w:left="720" w:hanging="360"/>
+      </w:pPr>
+      <w:rPr>
+        <w:rFonts w:hint="default"/>
+      </w:rPr>
+    </w:lvl>
+    <w:lvl w:ilvl="1" w:tplc="04160003" w:tentative="1">
+      <w:start w:val="1"/>
+      <w:numFmt w:val="bullet"/>
+      <w:lvlText w:val="o"/>
+      <w:lvlJc w:val="left"/>
+      <w:pPr>
+        <w:ind w:left="1440" w:hanging="360"/>
+      </w:pPr>
+      <w:rPr>
+        <w:rFonts w:ascii="Courier New" w:hAnsi="Courier New" w:cs="Courier New" w:hint="default"/>
+      </w:rPr>
+    </w:lvl>
+    <w:lvl w:ilvl="2" w:tplc="04160005" w:tentative="1">
+      <w:start w:val="1"/>
+      <w:numFmt w:val="bullet"/>
+      <w:lvlText w:val=""/>
+      <w:lvlJc w:val="left"/>
+      <w:pPr>
+        <w:ind w:left="2160" w:hanging="360"/>
+      </w:pPr>
+      <w:rPr>
+        <w:rFonts w:ascii="Wingdings" w:hAnsi="Wingdings" w:hint="default"/>
+      </w:rPr>
+    </w:lvl>
+    <w:lvl w:ilvl="3" w:tplc="04160001" w:tentative="1">
+      <w:start w:val="1"/>
+      <w:numFmt w:val="bullet"/>
+      <w:lvlText w:val=""/>
+      <w:lvlJc w:val="left"/>
+      <w:pPr>
+        <w:ind w:left="2880" w:hanging="360"/>
+      </w:pPr>
+      <w:rPr>
+        <w:rFonts w:ascii="Symbol" w:hAnsi="Symbol" w:hint="default"/>
+      </w:rPr>
+    </w:lvl>
+    <w:lvl w:ilvl="4" w:tplc="04160003" w:tentative="1">
+      <w:start w:val="1"/>
+      <w:numFmt w:val="bullet"/>
+      <w:lvlText w:val="o"/>
+      <w:lvlJc w:val="left"/>
+      <w:pPr>
+        <w:ind w:left="3600" w:hanging="360"/>
+      </w:pPr>
+      <w:rPr>
+        <w:rFonts w:ascii="Courier New" w:hAnsi="Courier New" w:cs="Courier New" w:hint="default"/>
+      </w:rPr>
+    </w:lvl>
+    <w:lvl w:ilvl="5" w:tplc="04160005" w:tentative="1">
+      <w:start w:val="1"/>
+      <w:numFmt w:val="bullet"/>
+      <w:lvlText w:val=""/>
+      <w:lvlJc w:val="left"/>
+      <w:pPr>
+        <w:ind w:left="4320" w:hanging="360"/>
+      </w:pPr>
+      <w:rPr>
+        <w:rFonts w:ascii="Wingdings" w:hAnsi="Wingdings" w:hint="default"/>
+      </w:rPr>
+    </w:lvl>
+    <w:lvl w:ilvl="6" w:tplc="04160001" w:tentative="1">
+      <w:start w:val="1"/>
+      <w:numFmt w:val="bullet"/>
+      <w:lvlText w:val=""/>
+      <w:lvlJc w:val="left"/>
+      <w:pPr>
+        <w:ind w:left="5040" w:hanging="360"/>
+      </w:pPr>
+      <w:rPr>
+        <w:rFonts w:ascii="Symbol" w:hAnsi="Symbol" w:hint="default"/>
+      </w:rPr>
+    </w:lvl>
+    <w:lvl w:ilvl="7" w:tplc="04160003" w:tentative="1">
+      <w:start w:val="1"/>
+      <w:numFmt w:val="bullet"/>
+      <w:lvlText w:val="o"/>
+      <w:lvlJc w:val="left"/>
+      <w:pPr>
+        <w:ind w:left="5760" w:hanging="360"/>
+      </w:pPr>
+      <w:rPr>
+        <w:rFonts w:ascii="Courier New" w:hAnsi="Courier New" w:cs="Courier New" w:hint="default"/>
+      </w:rPr>
+    </w:lvl>
+    <w:lvl w:ilvl="8" w:tplc="04160005" w:tentative="1">
+      <w:start w:val="1"/>
+      <w:numFmt w:val="bullet"/>
+      <w:lvlText w:val=""/>
+      <w:lvlJc w:val="left"/>
+      <w:pPr>
+        <w:ind w:left="6480" w:hanging="360"/>
+      </w:pPr>
+      <w:rPr>
+        <w:rFonts w:ascii="Wingdings" w:hAnsi="Wingdings" w:hint="default"/>
+      </w:rPr>
+    </w:lvl>
+  </w:abstractNum>
+  <w:abstractNum w:abstractNumId="1">
     <w:nsid w:val="4A7F24D2"/>
     <w:multiLevelType w:val="hybridMultilevel"/>
     <w:tmpl w:val="AB763D12"/>
@@ -4663,7 +5394,7 @@
       </w:pPr>
     </w:lvl>
   </w:abstractNum>
-  <w:abstractNum w:abstractNumId="1">
+  <w:abstractNum w:abstractNumId="2">
     <w:nsid w:val="57203759"/>
     <w:multiLevelType w:val="hybridMultilevel"/>
     <w:tmpl w:val="AB763D12"/>
@@ -4749,7 +5480,7 @@
       </w:pPr>
     </w:lvl>
   </w:abstractNum>
-  <w:abstractNum w:abstractNumId="2">
+  <w:abstractNum w:abstractNumId="3">
     <w:nsid w:val="6D657DDA"/>
     <w:multiLevelType w:val="hybridMultilevel"/>
     <w:tmpl w:val="8E4A25D6"/>
@@ -4838,7 +5569,7 @@
       </w:pPr>
     </w:lvl>
   </w:abstractNum>
-  <w:abstractNum w:abstractNumId="3">
+  <w:abstractNum w:abstractNumId="4">
     <w:nsid w:val="77C5139B"/>
     <w:multiLevelType w:val="hybridMultilevel"/>
     <w:tmpl w:val="BDBEA1B2"/>
@@ -4928,15 +5659,18 @@
     </w:lvl>
   </w:abstractNum>
   <w:num w:numId="1">
+    <w:abstractNumId w:val="3"/>
+  </w:num>
+  <w:num w:numId="2">
     <w:abstractNumId w:val="2"/>
   </w:num>
-  <w:num w:numId="2">
+  <w:num w:numId="3">
+    <w:abstractNumId w:val="4"/>
+  </w:num>
+  <w:num w:numId="4">
     <w:abstractNumId w:val="1"/>
   </w:num>
-  <w:num w:numId="3">
-    <w:abstractNumId w:val="3"/>
-  </w:num>
-  <w:num w:numId="4">
+  <w:num w:numId="5">
     <w:abstractNumId w:val="0"/>
   </w:num>
 </w:numbering>

</xml_diff>

<commit_message>
Lista de Necessidades atualizada
</commit_message>
<xml_diff>
--- a/Roteiro_Final.docx
+++ b/Roteiro_Final.docx
@@ -10,12 +10,39 @@
           <w:sz w:val="28"/>
         </w:rPr>
       </w:pPr>
-      <w:r>
+    </w:p>
+    <w:p>
+      <w:pPr>
         <w:rPr>
           <w:rFonts w:ascii="Arial" w:hAnsi="Arial" w:cs="Arial"/>
           <w:b/>
           <w:sz w:val="28"/>
         </w:rPr>
+      </w:pPr>
+      <w:r>
+        <w:rPr>
+          <w:rFonts w:ascii="Arial" w:hAnsi="Arial" w:cs="Arial"/>
+          <w:b/>
+          <w:sz w:val="28"/>
+        </w:rPr>
+        <w:br w:type="page"/>
+      </w:r>
+    </w:p>
+    <w:p>
+      <w:pPr>
+        <w:rPr>
+          <w:rFonts w:ascii="Arial" w:hAnsi="Arial" w:cs="Arial"/>
+          <w:b/>
+          <w:sz w:val="28"/>
+        </w:rPr>
+      </w:pPr>
+      <w:r>
+        <w:rPr>
+          <w:rFonts w:ascii="Arial" w:hAnsi="Arial" w:cs="Arial"/>
+          <w:b/>
+          <w:sz w:val="28"/>
+        </w:rPr>
+        <w:lastRenderedPageBreak/>
         <w:t>OBSERVAÇÕES REALIZADAS</w:t>
       </w:r>
     </w:p>
@@ -38,7 +65,23 @@
           <w:rFonts w:ascii="Arial" w:hAnsi="Arial" w:cs="Arial"/>
           <w:b/>
         </w:rPr>
-        <w:t>Observação 1:</w:t>
+        <w:t xml:space="preserve">Observação </w:t>
+      </w:r>
+      <w:proofErr w:type="gramStart"/>
+      <w:r>
+        <w:rPr>
+          <w:rFonts w:ascii="Arial" w:hAnsi="Arial" w:cs="Arial"/>
+          <w:b/>
+        </w:rPr>
+        <w:t>1</w:t>
+      </w:r>
+      <w:proofErr w:type="gramEnd"/>
+      <w:r>
+        <w:rPr>
+          <w:rFonts w:ascii="Arial" w:hAnsi="Arial" w:cs="Arial"/>
+          <w:b/>
+        </w:rPr>
+        <w:t>:</w:t>
       </w:r>
     </w:p>
     <w:p>
@@ -94,7 +137,21 @@
         <w:rPr>
           <w:rFonts w:ascii="Arial" w:hAnsi="Arial" w:cs="Arial"/>
         </w:rPr>
-        <w:t>João trabalha como vigia em um estacionamento de um shopping e por isso utiliza o aparelho quando tem algum intervalo em seu trabalho. Devido a natureza de seu trabalho João trabalha em horários por vezes diferentes da maioria dos empregados como durantes os finais de semana e feriados.</w:t>
+        <w:t xml:space="preserve">João trabalha como vigia em um estacionamento de um shopping e por isso utiliza o aparelho quando tem algum intervalo em seu trabalho. Devido </w:t>
+      </w:r>
+      <w:proofErr w:type="gramStart"/>
+      <w:r>
+        <w:rPr>
+          <w:rFonts w:ascii="Arial" w:hAnsi="Arial" w:cs="Arial"/>
+        </w:rPr>
+        <w:t>a</w:t>
+      </w:r>
+      <w:proofErr w:type="gramEnd"/>
+      <w:r>
+        <w:rPr>
+          <w:rFonts w:ascii="Arial" w:hAnsi="Arial" w:cs="Arial"/>
+        </w:rPr>
+        <w:t xml:space="preserve"> natureza de seu trabalho João trabalha em horários por vezes diferentes da maioria dos empregados como durantes os finais de semana e feriados.</w:t>
       </w:r>
     </w:p>
     <w:p>
@@ -258,7 +315,25 @@
           <w:sz w:val="24"/>
           <w:szCs w:val="24"/>
         </w:rPr>
-        <w:t>O entrevistado não soube como adicionar um novo contato, achou melhor não tentar incluir um novo contato pois tinha certeza de que não conseguiria fazê-lo.</w:t>
+        <w:t>O entrevistado não soube como adicionar um novo contato, achou melhor não tentar incluir um novo contato</w:t>
+      </w:r>
+      <w:proofErr w:type="gramStart"/>
+      <w:r>
+        <w:rPr>
+          <w:rFonts w:ascii="Arial" w:hAnsi="Arial" w:cs="Arial"/>
+          <w:sz w:val="24"/>
+          <w:szCs w:val="24"/>
+        </w:rPr>
+        <w:t xml:space="preserve"> pois</w:t>
+      </w:r>
+      <w:proofErr w:type="gramEnd"/>
+      <w:r>
+        <w:rPr>
+          <w:rFonts w:ascii="Arial" w:hAnsi="Arial" w:cs="Arial"/>
+          <w:sz w:val="24"/>
+          <w:szCs w:val="24"/>
+        </w:rPr>
+        <w:t xml:space="preserve"> tinha certeza de que não conseguiria fazê-lo.</w:t>
       </w:r>
     </w:p>
     <w:p>
@@ -304,7 +379,25 @@
           <w:sz w:val="24"/>
           <w:szCs w:val="24"/>
         </w:rPr>
-        <w:t>O entrevistado conseguiu realizar a ligação com êxito. Acessou primeiramente o menu de ligações e lá digitou o número desejado.</w:t>
+        <w:t xml:space="preserve">O entrevistado conseguiu realizar a ligação com êxito. Acessou primeiramente o </w:t>
+      </w:r>
+      <w:proofErr w:type="gramStart"/>
+      <w:r>
+        <w:rPr>
+          <w:rFonts w:ascii="Arial" w:hAnsi="Arial" w:cs="Arial"/>
+          <w:sz w:val="24"/>
+          <w:szCs w:val="24"/>
+        </w:rPr>
+        <w:t>menu</w:t>
+      </w:r>
+      <w:proofErr w:type="gramEnd"/>
+      <w:r>
+        <w:rPr>
+          <w:rFonts w:ascii="Arial" w:hAnsi="Arial" w:cs="Arial"/>
+          <w:sz w:val="24"/>
+          <w:szCs w:val="24"/>
+        </w:rPr>
+        <w:t xml:space="preserve"> de ligações e lá digitou o número desejado.</w:t>
       </w:r>
     </w:p>
     <w:p>
@@ -376,27 +469,65 @@
           <w:sz w:val="24"/>
           <w:szCs w:val="24"/>
         </w:rPr>
-        <w:t>Ler uma mensagem recebida pelo Whatsapp.</w:t>
-      </w:r>
-    </w:p>
-    <w:p>
-      <w:pPr>
-        <w:pStyle w:val="PargrafodaLista"/>
-        <w:ind w:left="426"/>
-        <w:jc w:val="both"/>
-        <w:rPr>
-          <w:rFonts w:ascii="Arial" w:hAnsi="Arial" w:cs="Arial"/>
-          <w:sz w:val="24"/>
-          <w:szCs w:val="24"/>
-        </w:rPr>
-      </w:pPr>
-      <w:r>
-        <w:rPr>
-          <w:rFonts w:ascii="Arial" w:hAnsi="Arial" w:cs="Arial"/>
-          <w:sz w:val="24"/>
-          <w:szCs w:val="24"/>
-        </w:rPr>
-        <w:t>O entrevistado conseguiu ler as mensagens que estavam no Whatsapp.</w:t>
+        <w:t xml:space="preserve">Ler uma mensagem recebida pelo </w:t>
+      </w:r>
+      <w:proofErr w:type="spellStart"/>
+      <w:r>
+        <w:rPr>
+          <w:rFonts w:ascii="Arial" w:hAnsi="Arial" w:cs="Arial"/>
+          <w:b/>
+          <w:sz w:val="24"/>
+          <w:szCs w:val="24"/>
+        </w:rPr>
+        <w:t>Whatsapp</w:t>
+      </w:r>
+      <w:proofErr w:type="spellEnd"/>
+      <w:r>
+        <w:rPr>
+          <w:rFonts w:ascii="Arial" w:hAnsi="Arial" w:cs="Arial"/>
+          <w:b/>
+          <w:sz w:val="24"/>
+          <w:szCs w:val="24"/>
+        </w:rPr>
+        <w:t>.</w:t>
+      </w:r>
+    </w:p>
+    <w:p>
+      <w:pPr>
+        <w:pStyle w:val="PargrafodaLista"/>
+        <w:ind w:left="426"/>
+        <w:jc w:val="both"/>
+        <w:rPr>
+          <w:rFonts w:ascii="Arial" w:hAnsi="Arial" w:cs="Arial"/>
+          <w:sz w:val="24"/>
+          <w:szCs w:val="24"/>
+        </w:rPr>
+      </w:pPr>
+      <w:r>
+        <w:rPr>
+          <w:rFonts w:ascii="Arial" w:hAnsi="Arial" w:cs="Arial"/>
+          <w:sz w:val="24"/>
+          <w:szCs w:val="24"/>
+        </w:rPr>
+        <w:t xml:space="preserve">O entrevistado conseguiu ler as mensagens que estavam no </w:t>
+      </w:r>
+      <w:proofErr w:type="spellStart"/>
+      <w:r>
+        <w:rPr>
+          <w:rFonts w:ascii="Arial" w:hAnsi="Arial" w:cs="Arial"/>
+          <w:sz w:val="24"/>
+          <w:szCs w:val="24"/>
+        </w:rPr>
+        <w:t>Whatsapp</w:t>
+      </w:r>
+      <w:proofErr w:type="spellEnd"/>
+      <w:r>
+        <w:rPr>
+          <w:rFonts w:ascii="Arial" w:hAnsi="Arial" w:cs="Arial"/>
+          <w:sz w:val="24"/>
+          <w:szCs w:val="24"/>
+        </w:rPr>
+        <w:t>.</w:t>
       </w:r>
     </w:p>
     <w:p>
@@ -440,7 +571,27 @@
           <w:sz w:val="24"/>
           <w:szCs w:val="24"/>
         </w:rPr>
-        <w:t>pelo Whatsapp.</w:t>
+        <w:t xml:space="preserve">pelo </w:t>
+      </w:r>
+      <w:proofErr w:type="spellStart"/>
+      <w:r>
+        <w:rPr>
+          <w:rFonts w:ascii="Arial" w:hAnsi="Arial" w:cs="Arial"/>
+          <w:b/>
+          <w:sz w:val="24"/>
+          <w:szCs w:val="24"/>
+        </w:rPr>
+        <w:t>Whatsapp</w:t>
+      </w:r>
+      <w:proofErr w:type="spellEnd"/>
+      <w:r>
+        <w:rPr>
+          <w:rFonts w:ascii="Arial" w:hAnsi="Arial" w:cs="Arial"/>
+          <w:b/>
+          <w:sz w:val="24"/>
+          <w:szCs w:val="24"/>
+        </w:rPr>
+        <w:t>.</w:t>
       </w:r>
     </w:p>
     <w:p>
@@ -576,7 +727,25 @@
           <w:sz w:val="24"/>
           <w:szCs w:val="24"/>
         </w:rPr>
-        <w:t>Ele não conseguiu gravar um vídeo pois não tinha ideia do que precisaria fazer para realizar essa tarefa.</w:t>
+        <w:t>Ele não conseguiu gravar um vídeo</w:t>
+      </w:r>
+      <w:proofErr w:type="gramStart"/>
+      <w:r>
+        <w:rPr>
+          <w:rFonts w:ascii="Arial" w:hAnsi="Arial" w:cs="Arial"/>
+          <w:sz w:val="24"/>
+          <w:szCs w:val="24"/>
+        </w:rPr>
+        <w:t xml:space="preserve"> pois</w:t>
+      </w:r>
+      <w:proofErr w:type="gramEnd"/>
+      <w:r>
+        <w:rPr>
+          <w:rFonts w:ascii="Arial" w:hAnsi="Arial" w:cs="Arial"/>
+          <w:sz w:val="24"/>
+          <w:szCs w:val="24"/>
+        </w:rPr>
+        <w:t xml:space="preserve"> não tinha ideia do que precisaria fazer para realizar essa tarefa.</w:t>
       </w:r>
     </w:p>
     <w:p>
@@ -602,7 +771,27 @@
           <w:sz w:val="24"/>
           <w:szCs w:val="24"/>
         </w:rPr>
-        <w:t>Enviar uma foto através do Whatsapp.</w:t>
+        <w:t xml:space="preserve">Enviar uma foto através do </w:t>
+      </w:r>
+      <w:proofErr w:type="spellStart"/>
+      <w:r>
+        <w:rPr>
+          <w:rFonts w:ascii="Arial" w:hAnsi="Arial" w:cs="Arial"/>
+          <w:b/>
+          <w:sz w:val="24"/>
+          <w:szCs w:val="24"/>
+        </w:rPr>
+        <w:t>Whatsapp</w:t>
+      </w:r>
+      <w:proofErr w:type="spellEnd"/>
+      <w:r>
+        <w:rPr>
+          <w:rFonts w:ascii="Arial" w:hAnsi="Arial" w:cs="Arial"/>
+          <w:b/>
+          <w:sz w:val="24"/>
+          <w:szCs w:val="24"/>
+        </w:rPr>
+        <w:t>.</w:t>
       </w:r>
     </w:p>
     <w:p>
@@ -700,7 +889,25 @@
           <w:sz w:val="24"/>
           <w:szCs w:val="24"/>
         </w:rPr>
-        <w:t>ele instantaneamente abriu o aplicativo do Google Now. Por lá ele viu as notícias sugeridas e afirmou que as julgou relevantes e interessantes</w:t>
+        <w:t xml:space="preserve">ele instantaneamente abriu o aplicativo do Google </w:t>
+      </w:r>
+      <w:proofErr w:type="spellStart"/>
+      <w:r>
+        <w:rPr>
+          <w:rFonts w:ascii="Arial" w:hAnsi="Arial" w:cs="Arial"/>
+          <w:sz w:val="24"/>
+          <w:szCs w:val="24"/>
+        </w:rPr>
+        <w:t>Now</w:t>
+      </w:r>
+      <w:proofErr w:type="spellEnd"/>
+      <w:r>
+        <w:rPr>
+          <w:rFonts w:ascii="Arial" w:hAnsi="Arial" w:cs="Arial"/>
+          <w:sz w:val="24"/>
+          <w:szCs w:val="24"/>
+        </w:rPr>
+        <w:t>. Por lá ele viu as notícias sugeridas e afirmou que as julgou relevantes e interessantes</w:t>
       </w:r>
       <w:r>
         <w:rPr>
@@ -909,7 +1116,43 @@
           <w:sz w:val="24"/>
           <w:szCs w:val="24"/>
         </w:rPr>
-        <w:t>por um aplicativo com o ícone parecido com uma calendário ele abriu o Google Agenda. Como era a primeira vez que ele abriu o aplicativo a mensagem de explicação inicial do aplicativo foi mostrada mas ele não entendeu que precisava deslizar a tela de instruções. Pressionou a tela seguidas vezes até que desistiu de tentar fechar as mensag</w:t>
+        <w:t xml:space="preserve">por um aplicativo com o ícone parecido com </w:t>
+      </w:r>
+      <w:proofErr w:type="gramStart"/>
+      <w:r>
+        <w:rPr>
+          <w:rFonts w:ascii="Arial" w:hAnsi="Arial" w:cs="Arial"/>
+          <w:sz w:val="24"/>
+          <w:szCs w:val="24"/>
+        </w:rPr>
+        <w:t>uma calendário</w:t>
+      </w:r>
+      <w:proofErr w:type="gramEnd"/>
+      <w:r>
+        <w:rPr>
+          <w:rFonts w:ascii="Arial" w:hAnsi="Arial" w:cs="Arial"/>
+          <w:sz w:val="24"/>
+          <w:szCs w:val="24"/>
+        </w:rPr>
+        <w:t xml:space="preserve"> ele abriu o Google Agenda. Como era a primeira vez que ele abriu o aplicativo a mensagem de explicação inicial do aplicativo foi mostrada</w:t>
+      </w:r>
+      <w:proofErr w:type="gramStart"/>
+      <w:r>
+        <w:rPr>
+          <w:rFonts w:ascii="Arial" w:hAnsi="Arial" w:cs="Arial"/>
+          <w:sz w:val="24"/>
+          <w:szCs w:val="24"/>
+        </w:rPr>
+        <w:t xml:space="preserve"> mas</w:t>
+      </w:r>
+      <w:proofErr w:type="gramEnd"/>
+      <w:r>
+        <w:rPr>
+          <w:rFonts w:ascii="Arial" w:hAnsi="Arial" w:cs="Arial"/>
+          <w:sz w:val="24"/>
+          <w:szCs w:val="24"/>
+        </w:rPr>
+        <w:t xml:space="preserve"> ele não entendeu que precisava deslizar a tela de instruções. Pressionou a tela seguidas vezes até que desistiu de tentar fechar as mensag</w:t>
       </w:r>
       <w:r>
         <w:rPr>
@@ -964,7 +1207,25 @@
           <w:sz w:val="24"/>
           <w:szCs w:val="24"/>
         </w:rPr>
-        <w:t>Para realizar a pesquisa ele imediatamente abriu o aplicativo do Google Now e utilizou o campo de busca apresentado no topo da tela.</w:t>
+        <w:t xml:space="preserve">Para realizar a pesquisa ele imediatamente abriu o aplicativo do Google </w:t>
+      </w:r>
+      <w:proofErr w:type="spellStart"/>
+      <w:r>
+        <w:rPr>
+          <w:rFonts w:ascii="Arial" w:hAnsi="Arial" w:cs="Arial"/>
+          <w:sz w:val="24"/>
+          <w:szCs w:val="24"/>
+        </w:rPr>
+        <w:t>Now</w:t>
+      </w:r>
+      <w:proofErr w:type="spellEnd"/>
+      <w:r>
+        <w:rPr>
+          <w:rFonts w:ascii="Arial" w:hAnsi="Arial" w:cs="Arial"/>
+          <w:sz w:val="24"/>
+          <w:szCs w:val="24"/>
+        </w:rPr>
+        <w:t xml:space="preserve"> e utilizou o campo de busca apresentado no topo da tela.</w:t>
       </w:r>
     </w:p>
     <w:p>
@@ -1093,7 +1354,43 @@
           <w:sz w:val="24"/>
           <w:szCs w:val="24"/>
         </w:rPr>
-        <w:t>O que mais utilizo é o Whatsapp e vejo notícias (pelo aplicativo do Google Now).</w:t>
+        <w:t xml:space="preserve">O que mais utilizo é o </w:t>
+      </w:r>
+      <w:proofErr w:type="spellStart"/>
+      <w:r>
+        <w:rPr>
+          <w:rFonts w:ascii="Arial" w:hAnsi="Arial" w:cs="Arial"/>
+          <w:sz w:val="24"/>
+          <w:szCs w:val="24"/>
+        </w:rPr>
+        <w:t>Whatsapp</w:t>
+      </w:r>
+      <w:proofErr w:type="spellEnd"/>
+      <w:r>
+        <w:rPr>
+          <w:rFonts w:ascii="Arial" w:hAnsi="Arial" w:cs="Arial"/>
+          <w:sz w:val="24"/>
+          <w:szCs w:val="24"/>
+        </w:rPr>
+        <w:t xml:space="preserve"> e vejo notícias (pelo aplicativo do Google </w:t>
+      </w:r>
+      <w:proofErr w:type="spellStart"/>
+      <w:r>
+        <w:rPr>
+          <w:rFonts w:ascii="Arial" w:hAnsi="Arial" w:cs="Arial"/>
+          <w:sz w:val="24"/>
+          <w:szCs w:val="24"/>
+        </w:rPr>
+        <w:t>Now</w:t>
+      </w:r>
+      <w:proofErr w:type="spellEnd"/>
+      <w:r>
+        <w:rPr>
+          <w:rFonts w:ascii="Arial" w:hAnsi="Arial" w:cs="Arial"/>
+          <w:sz w:val="24"/>
+          <w:szCs w:val="24"/>
+        </w:rPr>
+        <w:t>).</w:t>
       </w:r>
     </w:p>
     <w:p>
@@ -1277,7 +1574,25 @@
           <w:sz w:val="24"/>
           <w:szCs w:val="24"/>
         </w:rPr>
-        <w:t>Ainda não cheguei a desistir mas no começo para aprender a tirar fotos foi bem difícil.</w:t>
+        <w:t>Ainda não cheguei a desistir</w:t>
+      </w:r>
+      <w:proofErr w:type="gramStart"/>
+      <w:r>
+        <w:rPr>
+          <w:rFonts w:ascii="Arial" w:hAnsi="Arial" w:cs="Arial"/>
+          <w:sz w:val="24"/>
+          <w:szCs w:val="24"/>
+        </w:rPr>
+        <w:t xml:space="preserve"> mas</w:t>
+      </w:r>
+      <w:proofErr w:type="gramEnd"/>
+      <w:r>
+        <w:rPr>
+          <w:rFonts w:ascii="Arial" w:hAnsi="Arial" w:cs="Arial"/>
+          <w:sz w:val="24"/>
+          <w:szCs w:val="24"/>
+        </w:rPr>
+        <w:t xml:space="preserve"> no começo para aprender a tirar fotos foi bem difícil.</w:t>
       </w:r>
     </w:p>
     <w:p>
@@ -1369,7 +1684,25 @@
           <w:sz w:val="24"/>
           <w:szCs w:val="24"/>
         </w:rPr>
-        <w:t>No momento não me importo muito em demorar para fazer as coisas no celular.</w:t>
+        <w:t xml:space="preserve">No momento não me importo muito em </w:t>
+      </w:r>
+      <w:proofErr w:type="gramStart"/>
+      <w:r>
+        <w:rPr>
+          <w:rFonts w:ascii="Arial" w:hAnsi="Arial" w:cs="Arial"/>
+          <w:sz w:val="24"/>
+          <w:szCs w:val="24"/>
+        </w:rPr>
+        <w:t>demorar para</w:t>
+      </w:r>
+      <w:proofErr w:type="gramEnd"/>
+      <w:r>
+        <w:rPr>
+          <w:rFonts w:ascii="Arial" w:hAnsi="Arial" w:cs="Arial"/>
+          <w:sz w:val="24"/>
+          <w:szCs w:val="24"/>
+        </w:rPr>
+        <w:t xml:space="preserve"> fazer as coisas no celular.</w:t>
       </w:r>
     </w:p>
     <w:p>
@@ -1415,7 +1748,25 @@
           <w:sz w:val="24"/>
           <w:szCs w:val="24"/>
         </w:rPr>
-        <w:t>Já tive um celular desses mais antigos mas não tem nada de que eu sinta falta neles.</w:t>
+        <w:t>Já tive um celular desses mais antigos</w:t>
+      </w:r>
+      <w:proofErr w:type="gramStart"/>
+      <w:r>
+        <w:rPr>
+          <w:rFonts w:ascii="Arial" w:hAnsi="Arial" w:cs="Arial"/>
+          <w:sz w:val="24"/>
+          <w:szCs w:val="24"/>
+        </w:rPr>
+        <w:t xml:space="preserve"> mas</w:t>
+      </w:r>
+      <w:proofErr w:type="gramEnd"/>
+      <w:r>
+        <w:rPr>
+          <w:rFonts w:ascii="Arial" w:hAnsi="Arial" w:cs="Arial"/>
+          <w:sz w:val="24"/>
+          <w:szCs w:val="24"/>
+        </w:rPr>
+        <w:t xml:space="preserve"> não tem nada de que eu sinta falta neles.</w:t>
       </w:r>
     </w:p>
     <w:p>
@@ -1570,14 +1921,25 @@
           <w:szCs w:val="24"/>
         </w:rPr>
       </w:pPr>
-      <w:r>
-        <w:rPr>
-          <w:rFonts w:ascii="Arial" w:hAnsi="Arial" w:cs="Arial"/>
-          <w:b/>
-          <w:sz w:val="24"/>
-          <w:szCs w:val="24"/>
-        </w:rPr>
-        <w:t>11.a) Eu percebi que você sempre aperta na seta de voltar várias vezes até chegar na tela inicial, você sabia que esse outro botão volta direto pra tela inicial?</w:t>
+      <w:proofErr w:type="gramStart"/>
+      <w:r>
+        <w:rPr>
+          <w:rFonts w:ascii="Arial" w:hAnsi="Arial" w:cs="Arial"/>
+          <w:b/>
+          <w:sz w:val="24"/>
+          <w:szCs w:val="24"/>
+        </w:rPr>
+        <w:t>11.</w:t>
+      </w:r>
+      <w:proofErr w:type="gramEnd"/>
+      <w:r>
+        <w:rPr>
+          <w:rFonts w:ascii="Arial" w:hAnsi="Arial" w:cs="Arial"/>
+          <w:b/>
+          <w:sz w:val="24"/>
+          <w:szCs w:val="24"/>
+        </w:rPr>
+        <w:t>a) Eu percebi que você sempre aperta na seta de voltar várias vezes até chegar na tela inicial, você sabia que esse outro botão volta direto pra tela inicial?</w:t>
       </w:r>
     </w:p>
     <w:p>
@@ -1612,6 +1974,7 @@
           <w:szCs w:val="24"/>
         </w:rPr>
       </w:pPr>
+      <w:proofErr w:type="gramStart"/>
       <w:r>
         <w:rPr>
           <w:rFonts w:ascii="Arial" w:hAnsi="Arial" w:cs="Arial"/>
@@ -1637,27 +2000,75 @@
           <w:sz w:val="24"/>
           <w:szCs w:val="24"/>
         </w:rPr>
-        <w:t>.b) Eu vi que na primeira tela do celular está apenas o aplicativo do Whatsapp praticamente sozinho, porquê?</w:t>
-      </w:r>
-    </w:p>
-    <w:p>
-      <w:pPr>
-        <w:pStyle w:val="PargrafodaLista"/>
-        <w:ind w:left="426"/>
-        <w:jc w:val="both"/>
-        <w:rPr>
-          <w:rFonts w:ascii="Arial" w:hAnsi="Arial" w:cs="Arial"/>
-          <w:sz w:val="24"/>
-          <w:szCs w:val="24"/>
-        </w:rPr>
-      </w:pPr>
-      <w:r>
-        <w:rPr>
-          <w:rFonts w:ascii="Arial" w:hAnsi="Arial" w:cs="Arial"/>
-          <w:sz w:val="24"/>
-          <w:szCs w:val="24"/>
-        </w:rPr>
-        <w:t xml:space="preserve">Foi o meu filho que deixou assim pra mim, facilita muito pra mim porque como uso muito o Whatsapp fica fácil </w:t>
+        <w:t>.</w:t>
+      </w:r>
+      <w:proofErr w:type="gramEnd"/>
+      <w:r>
+        <w:rPr>
+          <w:rFonts w:ascii="Arial" w:hAnsi="Arial" w:cs="Arial"/>
+          <w:b/>
+          <w:sz w:val="24"/>
+          <w:szCs w:val="24"/>
+        </w:rPr>
+        <w:t xml:space="preserve">b) Eu vi que na primeira tela do celular está apenas o aplicativo do </w:t>
+      </w:r>
+      <w:proofErr w:type="spellStart"/>
+      <w:r>
+        <w:rPr>
+          <w:rFonts w:ascii="Arial" w:hAnsi="Arial" w:cs="Arial"/>
+          <w:b/>
+          <w:sz w:val="24"/>
+          <w:szCs w:val="24"/>
+        </w:rPr>
+        <w:t>Whatsapp</w:t>
+      </w:r>
+      <w:proofErr w:type="spellEnd"/>
+      <w:r>
+        <w:rPr>
+          <w:rFonts w:ascii="Arial" w:hAnsi="Arial" w:cs="Arial"/>
+          <w:b/>
+          <w:sz w:val="24"/>
+          <w:szCs w:val="24"/>
+        </w:rPr>
+        <w:t xml:space="preserve"> praticamente sozinho, porquê?</w:t>
+      </w:r>
+    </w:p>
+    <w:p>
+      <w:pPr>
+        <w:pStyle w:val="PargrafodaLista"/>
+        <w:ind w:left="426"/>
+        <w:jc w:val="both"/>
+        <w:rPr>
+          <w:rFonts w:ascii="Arial" w:hAnsi="Arial" w:cs="Arial"/>
+          <w:sz w:val="24"/>
+          <w:szCs w:val="24"/>
+        </w:rPr>
+      </w:pPr>
+      <w:r>
+        <w:rPr>
+          <w:rFonts w:ascii="Arial" w:hAnsi="Arial" w:cs="Arial"/>
+          <w:sz w:val="24"/>
+          <w:szCs w:val="24"/>
+        </w:rPr>
+        <w:t xml:space="preserve">Foi o meu filho que deixou assim pra mim, facilita muito pra mim porque como uso muito o </w:t>
+      </w:r>
+      <w:proofErr w:type="spellStart"/>
+      <w:r>
+        <w:rPr>
+          <w:rFonts w:ascii="Arial" w:hAnsi="Arial" w:cs="Arial"/>
+          <w:sz w:val="24"/>
+          <w:szCs w:val="24"/>
+        </w:rPr>
+        <w:t>Whatsapp</w:t>
+      </w:r>
+      <w:proofErr w:type="spellEnd"/>
+      <w:r>
+        <w:rPr>
+          <w:rFonts w:ascii="Arial" w:hAnsi="Arial" w:cs="Arial"/>
+          <w:sz w:val="24"/>
+          <w:szCs w:val="24"/>
+        </w:rPr>
+        <w:t xml:space="preserve"> fica fácil </w:t>
       </w:r>
       <w:r>
         <w:rPr>
@@ -1696,7 +2107,23 @@
           <w:rFonts w:ascii="Arial" w:hAnsi="Arial" w:cs="Arial"/>
           <w:b/>
         </w:rPr>
-        <w:t>Observação 2:</w:t>
+        <w:t xml:space="preserve">Observação </w:t>
+      </w:r>
+      <w:proofErr w:type="gramStart"/>
+      <w:r>
+        <w:rPr>
+          <w:rFonts w:ascii="Arial" w:hAnsi="Arial" w:cs="Arial"/>
+          <w:b/>
+        </w:rPr>
+        <w:t>2</w:t>
+      </w:r>
+      <w:proofErr w:type="gramEnd"/>
+      <w:r>
+        <w:rPr>
+          <w:rFonts w:ascii="Arial" w:hAnsi="Arial" w:cs="Arial"/>
+          <w:b/>
+        </w:rPr>
+        <w:t>:</w:t>
       </w:r>
     </w:p>
     <w:p>
@@ -1990,7 +2417,25 @@
           <w:sz w:val="24"/>
           <w:szCs w:val="24"/>
         </w:rPr>
-        <w:t>O participante demorou um pouco para encontrar um contato específico na agenda mas conseguiu</w:t>
+        <w:t>O participante demorou um pouco para encontrar um contato específico na agenda</w:t>
+      </w:r>
+      <w:proofErr w:type="gramStart"/>
+      <w:r>
+        <w:rPr>
+          <w:rFonts w:ascii="Arial" w:hAnsi="Arial" w:cs="Arial"/>
+          <w:sz w:val="24"/>
+          <w:szCs w:val="24"/>
+        </w:rPr>
+        <w:t xml:space="preserve"> mas</w:t>
+      </w:r>
+      <w:proofErr w:type="gramEnd"/>
+      <w:r>
+        <w:rPr>
+          <w:rFonts w:ascii="Arial" w:hAnsi="Arial" w:cs="Arial"/>
+          <w:sz w:val="24"/>
+          <w:szCs w:val="24"/>
+        </w:rPr>
+        <w:t xml:space="preserve"> conseguiu</w:t>
       </w:r>
       <w:r>
         <w:rPr>
@@ -2086,7 +2531,27 @@
           <w:sz w:val="24"/>
           <w:szCs w:val="24"/>
         </w:rPr>
-        <w:t>Ler uma mensagem recebida pelo Whatsapp.</w:t>
+        <w:t xml:space="preserve">Ler uma mensagem recebida pelo </w:t>
+      </w:r>
+      <w:proofErr w:type="spellStart"/>
+      <w:r>
+        <w:rPr>
+          <w:rFonts w:ascii="Arial" w:hAnsi="Arial" w:cs="Arial"/>
+          <w:b/>
+          <w:sz w:val="24"/>
+          <w:szCs w:val="24"/>
+        </w:rPr>
+        <w:t>Whatsapp</w:t>
+      </w:r>
+      <w:proofErr w:type="spellEnd"/>
+      <w:r>
+        <w:rPr>
+          <w:rFonts w:ascii="Arial" w:hAnsi="Arial" w:cs="Arial"/>
+          <w:b/>
+          <w:sz w:val="24"/>
+          <w:szCs w:val="24"/>
+        </w:rPr>
+        <w:t>.</w:t>
       </w:r>
     </w:p>
     <w:p>
@@ -2148,7 +2613,27 @@
           <w:sz w:val="24"/>
           <w:szCs w:val="24"/>
         </w:rPr>
-        <w:t>Enviar uma mensagem de texto pelo Whatsapp.</w:t>
+        <w:t xml:space="preserve">Enviar uma mensagem de texto pelo </w:t>
+      </w:r>
+      <w:proofErr w:type="spellStart"/>
+      <w:r>
+        <w:rPr>
+          <w:rFonts w:ascii="Arial" w:hAnsi="Arial" w:cs="Arial"/>
+          <w:b/>
+          <w:sz w:val="24"/>
+          <w:szCs w:val="24"/>
+        </w:rPr>
+        <w:t>Whatsapp</w:t>
+      </w:r>
+      <w:proofErr w:type="spellEnd"/>
+      <w:r>
+        <w:rPr>
+          <w:rFonts w:ascii="Arial" w:hAnsi="Arial" w:cs="Arial"/>
+          <w:b/>
+          <w:sz w:val="24"/>
+          <w:szCs w:val="24"/>
+        </w:rPr>
+        <w:t>.</w:t>
       </w:r>
     </w:p>
     <w:p>
@@ -2326,7 +2811,27 @@
           <w:sz w:val="24"/>
           <w:szCs w:val="24"/>
         </w:rPr>
-        <w:t>Enviar uma foto através do Whatsapp.</w:t>
+        <w:t xml:space="preserve">Enviar uma foto através do </w:t>
+      </w:r>
+      <w:proofErr w:type="spellStart"/>
+      <w:r>
+        <w:rPr>
+          <w:rFonts w:ascii="Arial" w:hAnsi="Arial" w:cs="Arial"/>
+          <w:b/>
+          <w:sz w:val="24"/>
+          <w:szCs w:val="24"/>
+        </w:rPr>
+        <w:t>Whatsapp</w:t>
+      </w:r>
+      <w:proofErr w:type="spellEnd"/>
+      <w:r>
+        <w:rPr>
+          <w:rFonts w:ascii="Arial" w:hAnsi="Arial" w:cs="Arial"/>
+          <w:b/>
+          <w:sz w:val="24"/>
+          <w:szCs w:val="24"/>
+        </w:rPr>
+        <w:t>.</w:t>
       </w:r>
     </w:p>
     <w:p>
@@ -2438,7 +2943,25 @@
           <w:sz w:val="24"/>
           <w:szCs w:val="24"/>
         </w:rPr>
-        <w:t>O entrevistado utilizou o Youtube para ouvir uma música.</w:t>
+        <w:t xml:space="preserve">O entrevistado utilizou o </w:t>
+      </w:r>
+      <w:proofErr w:type="spellStart"/>
+      <w:r>
+        <w:rPr>
+          <w:rFonts w:ascii="Arial" w:hAnsi="Arial" w:cs="Arial"/>
+          <w:sz w:val="24"/>
+          <w:szCs w:val="24"/>
+        </w:rPr>
+        <w:t>Youtube</w:t>
+      </w:r>
+      <w:proofErr w:type="spellEnd"/>
+      <w:r>
+        <w:rPr>
+          <w:rFonts w:ascii="Arial" w:hAnsi="Arial" w:cs="Arial"/>
+          <w:sz w:val="24"/>
+          <w:szCs w:val="24"/>
+        </w:rPr>
+        <w:t xml:space="preserve"> para ouvir uma música.</w:t>
       </w:r>
     </w:p>
     <w:p>
@@ -2656,7 +3179,43 @@
           <w:sz w:val="24"/>
           <w:szCs w:val="24"/>
         </w:rPr>
-        <w:t>Para realizar a pesquisa o entrevistado acesso o aplicativo do Google Chrome e conseguiu acessar o site de um programa que TV que ele acompanha.</w:t>
+        <w:t xml:space="preserve">Para realizar a pesquisa </w:t>
+      </w:r>
+      <w:proofErr w:type="gramStart"/>
+      <w:r>
+        <w:rPr>
+          <w:rFonts w:ascii="Arial" w:hAnsi="Arial" w:cs="Arial"/>
+          <w:sz w:val="24"/>
+          <w:szCs w:val="24"/>
+        </w:rPr>
+        <w:t>o entrevistado acesso</w:t>
+      </w:r>
+      <w:proofErr w:type="gramEnd"/>
+      <w:r>
+        <w:rPr>
+          <w:rFonts w:ascii="Arial" w:hAnsi="Arial" w:cs="Arial"/>
+          <w:sz w:val="24"/>
+          <w:szCs w:val="24"/>
+        </w:rPr>
+        <w:t xml:space="preserve"> o aplicativo do Google </w:t>
+      </w:r>
+      <w:proofErr w:type="spellStart"/>
+      <w:r>
+        <w:rPr>
+          <w:rFonts w:ascii="Arial" w:hAnsi="Arial" w:cs="Arial"/>
+          <w:sz w:val="24"/>
+          <w:szCs w:val="24"/>
+        </w:rPr>
+        <w:t>Chrome</w:t>
+      </w:r>
+      <w:proofErr w:type="spellEnd"/>
+      <w:r>
+        <w:rPr>
+          <w:rFonts w:ascii="Arial" w:hAnsi="Arial" w:cs="Arial"/>
+          <w:sz w:val="24"/>
+          <w:szCs w:val="24"/>
+        </w:rPr>
+        <w:t xml:space="preserve"> e conseguiu acessar o site de um programa que TV que ele acompanha.</w:t>
       </w:r>
     </w:p>
     <w:p>
@@ -2702,7 +3261,25 @@
           <w:sz w:val="24"/>
           <w:szCs w:val="24"/>
         </w:rPr>
-        <w:t>O entrevistado não lembra de nenhuma atividade em específico</w:t>
+        <w:t xml:space="preserve">O entrevistado não </w:t>
+      </w:r>
+      <w:proofErr w:type="gramStart"/>
+      <w:r>
+        <w:rPr>
+          <w:rFonts w:ascii="Arial" w:hAnsi="Arial" w:cs="Arial"/>
+          <w:sz w:val="24"/>
+          <w:szCs w:val="24"/>
+        </w:rPr>
+        <w:t>lembra de</w:t>
+      </w:r>
+      <w:proofErr w:type="gramEnd"/>
+      <w:r>
+        <w:rPr>
+          <w:rFonts w:ascii="Arial" w:hAnsi="Arial" w:cs="Arial"/>
+          <w:sz w:val="24"/>
+          <w:szCs w:val="24"/>
+        </w:rPr>
+        <w:t xml:space="preserve"> nenhuma atividade em específico</w:t>
       </w:r>
       <w:r>
         <w:rPr>
@@ -2801,7 +3378,25 @@
           <w:sz w:val="24"/>
           <w:szCs w:val="24"/>
         </w:rPr>
-        <w:t>que mais utilizo é o Whatsapp.</w:t>
+        <w:t xml:space="preserve">que mais utilizo é o </w:t>
+      </w:r>
+      <w:proofErr w:type="spellStart"/>
+      <w:r>
+        <w:rPr>
+          <w:rFonts w:ascii="Arial" w:hAnsi="Arial" w:cs="Arial"/>
+          <w:sz w:val="24"/>
+          <w:szCs w:val="24"/>
+        </w:rPr>
+        <w:t>Whatsapp</w:t>
+      </w:r>
+      <w:proofErr w:type="spellEnd"/>
+      <w:r>
+        <w:rPr>
+          <w:rFonts w:ascii="Arial" w:hAnsi="Arial" w:cs="Arial"/>
+          <w:sz w:val="24"/>
+          <w:szCs w:val="24"/>
+        </w:rPr>
+        <w:t>.</w:t>
       </w:r>
     </w:p>
     <w:p>
@@ -2893,7 +3488,25 @@
           <w:sz w:val="24"/>
           <w:szCs w:val="24"/>
         </w:rPr>
-        <w:t>Gosto dele porque com ele consigo utilizar o Whatsapp e me comunicar com meus parentes.</w:t>
+        <w:t xml:space="preserve">Gosto dele porque com ele consigo utilizar o </w:t>
+      </w:r>
+      <w:proofErr w:type="spellStart"/>
+      <w:r>
+        <w:rPr>
+          <w:rFonts w:ascii="Arial" w:hAnsi="Arial" w:cs="Arial"/>
+          <w:sz w:val="24"/>
+          <w:szCs w:val="24"/>
+        </w:rPr>
+        <w:t>Whatsapp</w:t>
+      </w:r>
+      <w:proofErr w:type="spellEnd"/>
+      <w:r>
+        <w:rPr>
+          <w:rFonts w:ascii="Arial" w:hAnsi="Arial" w:cs="Arial"/>
+          <w:sz w:val="24"/>
+          <w:szCs w:val="24"/>
+        </w:rPr>
+        <w:t xml:space="preserve"> e me comunicar com meus parentes.</w:t>
       </w:r>
     </w:p>
     <w:p>
@@ -3086,7 +3699,25 @@
           <w:sz w:val="24"/>
           <w:szCs w:val="24"/>
         </w:rPr>
-        <w:t>Por mim eu faria tudo mais rápido se pudesse mas atualmente não consigo</w:t>
+        <w:t>Por mim eu faria tudo mais rápido se pudesse</w:t>
+      </w:r>
+      <w:proofErr w:type="gramStart"/>
+      <w:r>
+        <w:rPr>
+          <w:rFonts w:ascii="Arial" w:hAnsi="Arial" w:cs="Arial"/>
+          <w:sz w:val="24"/>
+          <w:szCs w:val="24"/>
+        </w:rPr>
+        <w:t xml:space="preserve"> mas</w:t>
+      </w:r>
+      <w:proofErr w:type="gramEnd"/>
+      <w:r>
+        <w:rPr>
+          <w:rFonts w:ascii="Arial" w:hAnsi="Arial" w:cs="Arial"/>
+          <w:sz w:val="24"/>
+          <w:szCs w:val="24"/>
+        </w:rPr>
+        <w:t xml:space="preserve"> atualmente não consigo</w:t>
       </w:r>
       <w:r>
         <w:rPr>
@@ -3140,7 +3771,25 @@
           <w:sz w:val="24"/>
           <w:szCs w:val="24"/>
         </w:rPr>
-        <w:t>Já tive um. Aquele aparelho era mais fácil de usar mas como não tinha internet prefiro o que eu tenho agora.</w:t>
+        <w:t>Já tive um. Aquele aparelho era mais fácil de usar</w:t>
+      </w:r>
+      <w:proofErr w:type="gramStart"/>
+      <w:r>
+        <w:rPr>
+          <w:rFonts w:ascii="Arial" w:hAnsi="Arial" w:cs="Arial"/>
+          <w:sz w:val="24"/>
+          <w:szCs w:val="24"/>
+        </w:rPr>
+        <w:t xml:space="preserve"> mas</w:t>
+      </w:r>
+      <w:proofErr w:type="gramEnd"/>
+      <w:r>
+        <w:rPr>
+          <w:rFonts w:ascii="Arial" w:hAnsi="Arial" w:cs="Arial"/>
+          <w:sz w:val="24"/>
+          <w:szCs w:val="24"/>
+        </w:rPr>
+        <w:t xml:space="preserve"> como não tinha internet prefiro o que eu tenho agora.</w:t>
       </w:r>
     </w:p>
     <w:p>
@@ -3249,15 +3898,51 @@
           <w:sz w:val="24"/>
           <w:szCs w:val="24"/>
         </w:rPr>
-        <w:t>Sim as vezes aparecem a</w:t>
-      </w:r>
-      <w:r>
-        <w:rPr>
-          <w:rFonts w:ascii="Arial" w:hAnsi="Arial" w:cs="Arial"/>
-          <w:sz w:val="24"/>
-          <w:szCs w:val="24"/>
-        </w:rPr>
-        <w:t>lgumas mensagens que não entendo daí peço para o meu filho arrumar para mim. (Em outro momento de observação verifiquei que uma dessas mensagens era uma solicitação de permissão para acessar a localização do aplicativo mas o entrevistado não entendeu o conteúdo da mensagens).</w:t>
+        <w:t xml:space="preserve">Sim </w:t>
+      </w:r>
+      <w:proofErr w:type="gramStart"/>
+      <w:r>
+        <w:rPr>
+          <w:rFonts w:ascii="Arial" w:hAnsi="Arial" w:cs="Arial"/>
+          <w:sz w:val="24"/>
+          <w:szCs w:val="24"/>
+        </w:rPr>
+        <w:t>as</w:t>
+      </w:r>
+      <w:proofErr w:type="gramEnd"/>
+      <w:r>
+        <w:rPr>
+          <w:rFonts w:ascii="Arial" w:hAnsi="Arial" w:cs="Arial"/>
+          <w:sz w:val="24"/>
+          <w:szCs w:val="24"/>
+        </w:rPr>
+        <w:t xml:space="preserve"> vezes aparecem a</w:t>
+      </w:r>
+      <w:r>
+        <w:rPr>
+          <w:rFonts w:ascii="Arial" w:hAnsi="Arial" w:cs="Arial"/>
+          <w:sz w:val="24"/>
+          <w:szCs w:val="24"/>
+        </w:rPr>
+        <w:t>lgumas mensagens que não entendo daí peço para o meu filho arrumar para mim. (Em outro momento de observação verifiquei que uma dessas mensagens era uma solicitação de permissão para acessar a localização do aplicativo</w:t>
+      </w:r>
+      <w:proofErr w:type="gramStart"/>
+      <w:r>
+        <w:rPr>
+          <w:rFonts w:ascii="Arial" w:hAnsi="Arial" w:cs="Arial"/>
+          <w:sz w:val="24"/>
+          <w:szCs w:val="24"/>
+        </w:rPr>
+        <w:t xml:space="preserve"> mas</w:t>
+      </w:r>
+      <w:proofErr w:type="gramEnd"/>
+      <w:r>
+        <w:rPr>
+          <w:rFonts w:ascii="Arial" w:hAnsi="Arial" w:cs="Arial"/>
+          <w:sz w:val="24"/>
+          <w:szCs w:val="24"/>
+        </w:rPr>
+        <w:t xml:space="preserve"> o entrevistado não entendeu o conteúdo da mensagens).</w:t>
       </w:r>
     </w:p>
     <w:p>
@@ -3298,14 +3983,25 @@
           <w:szCs w:val="24"/>
         </w:rPr>
       </w:pPr>
-      <w:r>
-        <w:rPr>
-          <w:rFonts w:ascii="Arial" w:hAnsi="Arial" w:cs="Arial"/>
-          <w:b/>
-          <w:sz w:val="24"/>
-          <w:szCs w:val="24"/>
-        </w:rPr>
-        <w:t xml:space="preserve">11.a) </w:t>
+      <w:proofErr w:type="gramStart"/>
+      <w:r>
+        <w:rPr>
+          <w:rFonts w:ascii="Arial" w:hAnsi="Arial" w:cs="Arial"/>
+          <w:b/>
+          <w:sz w:val="24"/>
+          <w:szCs w:val="24"/>
+        </w:rPr>
+        <w:t>11.</w:t>
+      </w:r>
+      <w:proofErr w:type="gramEnd"/>
+      <w:r>
+        <w:rPr>
+          <w:rFonts w:ascii="Arial" w:hAnsi="Arial" w:cs="Arial"/>
+          <w:b/>
+          <w:sz w:val="24"/>
+          <w:szCs w:val="24"/>
+        </w:rPr>
+        <w:t xml:space="preserve">a) </w:t>
       </w:r>
       <w:r>
         <w:rPr>
@@ -3370,29 +4066,58 @@
           <w:sz w:val="24"/>
           <w:szCs w:val="24"/>
         </w:rPr>
-        <w:t>Se isso acontecesse eu não saberia, só sei usar do jeito que consigo agora porque as coisas estão nos lugares que eu já lembro.</w:t>
-      </w:r>
-    </w:p>
-    <w:p>
-      <w:pPr>
-        <w:pStyle w:val="PargrafodaLista"/>
-        <w:ind w:left="426"/>
-        <w:jc w:val="both"/>
-        <w:rPr>
-          <w:rFonts w:ascii="Arial" w:hAnsi="Arial" w:cs="Arial"/>
-          <w:b/>
-          <w:sz w:val="24"/>
-          <w:szCs w:val="24"/>
-        </w:rPr>
-      </w:pPr>
-      <w:r>
-        <w:rPr>
-          <w:rFonts w:ascii="Arial" w:hAnsi="Arial" w:cs="Arial"/>
-          <w:b/>
-          <w:sz w:val="24"/>
-          <w:szCs w:val="24"/>
-        </w:rPr>
-        <w:t xml:space="preserve">11.b) Para ouvir </w:t>
+        <w:t xml:space="preserve">Se isso </w:t>
+      </w:r>
+      <w:proofErr w:type="gramStart"/>
+      <w:r>
+        <w:rPr>
+          <w:rFonts w:ascii="Arial" w:hAnsi="Arial" w:cs="Arial"/>
+          <w:sz w:val="24"/>
+          <w:szCs w:val="24"/>
+        </w:rPr>
+        <w:t>acontecesse eu</w:t>
+      </w:r>
+      <w:proofErr w:type="gramEnd"/>
+      <w:r>
+        <w:rPr>
+          <w:rFonts w:ascii="Arial" w:hAnsi="Arial" w:cs="Arial"/>
+          <w:sz w:val="24"/>
+          <w:szCs w:val="24"/>
+        </w:rPr>
+        <w:t xml:space="preserve"> não saberia, só sei usar do jeito que consigo agora porque as coisas estão nos lugares que eu já lembro.</w:t>
+      </w:r>
+    </w:p>
+    <w:p>
+      <w:pPr>
+        <w:pStyle w:val="PargrafodaLista"/>
+        <w:ind w:left="426"/>
+        <w:jc w:val="both"/>
+        <w:rPr>
+          <w:rFonts w:ascii="Arial" w:hAnsi="Arial" w:cs="Arial"/>
+          <w:b/>
+          <w:sz w:val="24"/>
+          <w:szCs w:val="24"/>
+        </w:rPr>
+      </w:pPr>
+      <w:proofErr w:type="gramStart"/>
+      <w:r>
+        <w:rPr>
+          <w:rFonts w:ascii="Arial" w:hAnsi="Arial" w:cs="Arial"/>
+          <w:b/>
+          <w:sz w:val="24"/>
+          <w:szCs w:val="24"/>
+        </w:rPr>
+        <w:t>11.</w:t>
+      </w:r>
+      <w:proofErr w:type="gramEnd"/>
+      <w:r>
+        <w:rPr>
+          <w:rFonts w:ascii="Arial" w:hAnsi="Arial" w:cs="Arial"/>
+          <w:b/>
+          <w:sz w:val="24"/>
+          <w:szCs w:val="24"/>
+        </w:rPr>
+        <w:t xml:space="preserve">b) Para ouvir </w:t>
       </w:r>
       <w:r>
         <w:rPr>
@@ -3446,7 +4171,27 @@
           <w:sz w:val="24"/>
           <w:szCs w:val="24"/>
         </w:rPr>
-        <w:t xml:space="preserve"> o Youtube e não o próprio aplicativo do telefone para ouvir as músicas? Por quê?</w:t>
+        <w:t xml:space="preserve"> o </w:t>
+      </w:r>
+      <w:proofErr w:type="spellStart"/>
+      <w:r>
+        <w:rPr>
+          <w:rFonts w:ascii="Arial" w:hAnsi="Arial" w:cs="Arial"/>
+          <w:b/>
+          <w:sz w:val="24"/>
+          <w:szCs w:val="24"/>
+        </w:rPr>
+        <w:t>Youtube</w:t>
+      </w:r>
+      <w:proofErr w:type="spellEnd"/>
+      <w:r>
+        <w:rPr>
+          <w:rFonts w:ascii="Arial" w:hAnsi="Arial" w:cs="Arial"/>
+          <w:b/>
+          <w:sz w:val="24"/>
+          <w:szCs w:val="24"/>
+        </w:rPr>
+        <w:t xml:space="preserve"> e não o próprio aplicativo do telefone para ouvir as músicas? Por quê?</w:t>
       </w:r>
     </w:p>
     <w:p>
@@ -3490,29 +4235,116 @@
           <w:sz w:val="24"/>
           <w:szCs w:val="24"/>
         </w:rPr>
-        <w:t>á quando uso o Youtube sempre aparece as músicas que eu quero. (O entrevistado tentou descrever os mecanismos de recomendação de vídeos parecidos e a reprodução automática de próximos vídeos do YouTube.</w:t>
-      </w:r>
-    </w:p>
-    <w:p>
-      <w:pPr>
-        <w:pStyle w:val="PargrafodaLista"/>
-        <w:ind w:left="426"/>
-        <w:jc w:val="both"/>
-        <w:rPr>
-          <w:rFonts w:ascii="Arial" w:hAnsi="Arial" w:cs="Arial"/>
-          <w:b/>
-          <w:sz w:val="24"/>
-          <w:szCs w:val="24"/>
-        </w:rPr>
-      </w:pPr>
-      <w:r>
-        <w:rPr>
-          <w:rFonts w:ascii="Arial" w:hAnsi="Arial" w:cs="Arial"/>
-          <w:b/>
-          <w:sz w:val="24"/>
-          <w:szCs w:val="24"/>
-        </w:rPr>
-        <w:t>11.c) Você usa o Youtube para outras coisas além de ouvir músicas?</w:t>
+        <w:t xml:space="preserve">á quando uso o </w:t>
+      </w:r>
+      <w:proofErr w:type="spellStart"/>
+      <w:r>
+        <w:rPr>
+          <w:rFonts w:ascii="Arial" w:hAnsi="Arial" w:cs="Arial"/>
+          <w:sz w:val="24"/>
+          <w:szCs w:val="24"/>
+        </w:rPr>
+        <w:t>Youtube</w:t>
+      </w:r>
+      <w:proofErr w:type="spellEnd"/>
+      <w:r>
+        <w:rPr>
+          <w:rFonts w:ascii="Arial" w:hAnsi="Arial" w:cs="Arial"/>
+          <w:sz w:val="24"/>
+          <w:szCs w:val="24"/>
+        </w:rPr>
+        <w:t xml:space="preserve"> sempre </w:t>
+      </w:r>
+      <w:proofErr w:type="gramStart"/>
+      <w:r>
+        <w:rPr>
+          <w:rFonts w:ascii="Arial" w:hAnsi="Arial" w:cs="Arial"/>
+          <w:sz w:val="24"/>
+          <w:szCs w:val="24"/>
+        </w:rPr>
+        <w:t>aparece</w:t>
+      </w:r>
+      <w:proofErr w:type="gramEnd"/>
+      <w:r>
+        <w:rPr>
+          <w:rFonts w:ascii="Arial" w:hAnsi="Arial" w:cs="Arial"/>
+          <w:sz w:val="24"/>
+          <w:szCs w:val="24"/>
+        </w:rPr>
+        <w:t xml:space="preserve"> as músicas que eu quero. (O entrevistado tentou descrever os mecanismos de recomendação de vídeos parecidos e a reprodução automática de próximos vídeos do </w:t>
+      </w:r>
+      <w:proofErr w:type="spellStart"/>
+      <w:proofErr w:type="gramStart"/>
+      <w:r>
+        <w:rPr>
+          <w:rFonts w:ascii="Arial" w:hAnsi="Arial" w:cs="Arial"/>
+          <w:sz w:val="24"/>
+          <w:szCs w:val="24"/>
+        </w:rPr>
+        <w:t>YouTube</w:t>
+      </w:r>
+      <w:proofErr w:type="spellEnd"/>
+      <w:proofErr w:type="gramEnd"/>
+      <w:r>
+        <w:rPr>
+          <w:rFonts w:ascii="Arial" w:hAnsi="Arial" w:cs="Arial"/>
+          <w:sz w:val="24"/>
+          <w:szCs w:val="24"/>
+        </w:rPr>
+        <w:t>.</w:t>
+      </w:r>
+    </w:p>
+    <w:p>
+      <w:pPr>
+        <w:pStyle w:val="PargrafodaLista"/>
+        <w:ind w:left="426"/>
+        <w:jc w:val="both"/>
+        <w:rPr>
+          <w:rFonts w:ascii="Arial" w:hAnsi="Arial" w:cs="Arial"/>
+          <w:b/>
+          <w:sz w:val="24"/>
+          <w:szCs w:val="24"/>
+        </w:rPr>
+      </w:pPr>
+      <w:proofErr w:type="gramStart"/>
+      <w:r>
+        <w:rPr>
+          <w:rFonts w:ascii="Arial" w:hAnsi="Arial" w:cs="Arial"/>
+          <w:b/>
+          <w:sz w:val="24"/>
+          <w:szCs w:val="24"/>
+        </w:rPr>
+        <w:t>11.</w:t>
+      </w:r>
+      <w:proofErr w:type="gramEnd"/>
+      <w:r>
+        <w:rPr>
+          <w:rFonts w:ascii="Arial" w:hAnsi="Arial" w:cs="Arial"/>
+          <w:b/>
+          <w:sz w:val="24"/>
+          <w:szCs w:val="24"/>
+        </w:rPr>
+        <w:t xml:space="preserve">c) Você usa o </w:t>
+      </w:r>
+      <w:proofErr w:type="spellStart"/>
+      <w:r>
+        <w:rPr>
+          <w:rFonts w:ascii="Arial" w:hAnsi="Arial" w:cs="Arial"/>
+          <w:b/>
+          <w:sz w:val="24"/>
+          <w:szCs w:val="24"/>
+        </w:rPr>
+        <w:t>Youtube</w:t>
+      </w:r>
+      <w:proofErr w:type="spellEnd"/>
+      <w:r>
+        <w:rPr>
+          <w:rFonts w:ascii="Arial" w:hAnsi="Arial" w:cs="Arial"/>
+          <w:b/>
+          <w:sz w:val="24"/>
+          <w:szCs w:val="24"/>
+        </w:rPr>
+        <w:t xml:space="preserve"> para outras coisas além de ouvir músicas?</w:t>
       </w:r>
     </w:p>
     <w:p>
@@ -3534,14 +4366,34 @@
         </w:rPr>
         <w:t xml:space="preserve">Sim gosto de ver documentários sobre animais selvagens na natureza e documentários sobre o </w:t>
       </w:r>
-      <w:r>
-        <w:rPr>
-          <w:rFonts w:ascii="Arial" w:hAnsi="Arial" w:cs="Arial"/>
-          <w:sz w:val="24"/>
-          <w:szCs w:val="24"/>
-        </w:rPr>
-        <w:t>Bear Grylls</w:t>
-      </w:r>
+      <w:proofErr w:type="spellStart"/>
+      <w:r>
+        <w:rPr>
+          <w:rFonts w:ascii="Arial" w:hAnsi="Arial" w:cs="Arial"/>
+          <w:sz w:val="24"/>
+          <w:szCs w:val="24"/>
+        </w:rPr>
+        <w:t>Bear</w:t>
+      </w:r>
+      <w:proofErr w:type="spellEnd"/>
+      <w:r>
+        <w:rPr>
+          <w:rFonts w:ascii="Arial" w:hAnsi="Arial" w:cs="Arial"/>
+          <w:sz w:val="24"/>
+          <w:szCs w:val="24"/>
+        </w:rPr>
+        <w:t xml:space="preserve"> </w:t>
+      </w:r>
+      <w:proofErr w:type="spellStart"/>
+      <w:r>
+        <w:rPr>
+          <w:rFonts w:ascii="Arial" w:hAnsi="Arial" w:cs="Arial"/>
+          <w:sz w:val="24"/>
+          <w:szCs w:val="24"/>
+        </w:rPr>
+        <w:t>Grylls</w:t>
+      </w:r>
+      <w:proofErr w:type="spellEnd"/>
       <w:r>
         <w:rPr>
           <w:rFonts w:ascii="Arial" w:hAnsi="Arial" w:cs="Arial"/>
@@ -3763,7 +4615,21 @@
           <w:rFonts w:ascii="Arial" w:hAnsi="Arial" w:cs="Arial"/>
           <w:sz w:val="24"/>
         </w:rPr>
-        <w:t>A partir das observações e entrevistas bem como inspirações consultadas foi descrito o conjunto de idéias e necessidades que deverão estar presentes na aplicação a ser construída nesse trabalho:</w:t>
+        <w:t>A partir das observações e entrevistas bem como inspirações consultada</w:t>
+      </w:r>
+      <w:r>
+        <w:rPr>
+          <w:rFonts w:ascii="Arial" w:hAnsi="Arial" w:cs="Arial"/>
+          <w:sz w:val="24"/>
+        </w:rPr>
+        <w:t>s foi descrito o conjunto de ide</w:t>
+      </w:r>
+      <w:r>
+        <w:rPr>
+          <w:rFonts w:ascii="Arial" w:hAnsi="Arial" w:cs="Arial"/>
+          <w:sz w:val="24"/>
+        </w:rPr>
+        <w:t>ias e necessidades que deverão estar presentes na aplicação a ser construída nesse trabalho:</w:t>
       </w:r>
     </w:p>
     <w:p>
@@ -3790,10 +4656,23 @@
       <w:r>
         <w:rPr>
           <w:rFonts w:ascii="Arial" w:hAnsi="Arial" w:cs="Arial"/>
-          <w:strike/>
-          <w:sz w:val="24"/>
-        </w:rPr>
-        <w:t>Facilitar a legibilidade ao usar o aparelho, aumentando o tamanho dos botões e letras além do usual.</w:t>
+          <w:sz w:val="24"/>
+        </w:rPr>
+        <w:t>Os botões do teclado para digitação</w:t>
+      </w:r>
+      <w:r>
+        <w:rPr>
+          <w:rFonts w:ascii="Arial" w:hAnsi="Arial" w:cs="Arial"/>
+          <w:sz w:val="24"/>
+        </w:rPr>
+        <w:t xml:space="preserve"> e demais ícones da tela</w:t>
+      </w:r>
+      <w:r>
+        <w:rPr>
+          <w:rFonts w:ascii="Arial" w:hAnsi="Arial" w:cs="Arial"/>
+          <w:sz w:val="24"/>
+        </w:rPr>
+        <w:t xml:space="preserve"> são muito pequenos e por vezes ao usar apenas um dedo o usuário aperta duas teclas sem querer.</w:t>
       </w:r>
     </w:p>
     <w:p>
@@ -3814,7 +4693,98 @@
           <w:rFonts w:ascii="Arial" w:hAnsi="Arial" w:cs="Arial"/>
           <w:sz w:val="24"/>
         </w:rPr>
-        <w:t>Os botões do teclado para digitação são muito pequenos e por vezes ao usar apenas um dedo o usuário aperta duas teclas sem querer.</w:t>
+        <w:t>Ao a</w:t>
+      </w:r>
+      <w:r>
+        <w:rPr>
+          <w:rFonts w:ascii="Arial" w:hAnsi="Arial" w:cs="Arial"/>
+          <w:sz w:val="24"/>
+        </w:rPr>
+        <w:t>penas</w:t>
+      </w:r>
+      <w:r>
+        <w:rPr>
+          <w:rFonts w:ascii="Arial" w:hAnsi="Arial" w:cs="Arial"/>
+          <w:sz w:val="24"/>
+        </w:rPr>
+        <w:t xml:space="preserve"> </w:t>
+      </w:r>
+      <w:r>
+        <w:rPr>
+          <w:rFonts w:ascii="Arial" w:hAnsi="Arial" w:cs="Arial"/>
+          <w:sz w:val="24"/>
+        </w:rPr>
+        <w:t xml:space="preserve">mudar os </w:t>
+      </w:r>
+      <w:r>
+        <w:rPr>
+          <w:rFonts w:ascii="Arial" w:hAnsi="Arial" w:cs="Arial"/>
+          <w:sz w:val="24"/>
+        </w:rPr>
+        <w:t xml:space="preserve">atalhos na tela inicial </w:t>
+      </w:r>
+      <w:r>
+        <w:rPr>
+          <w:rFonts w:ascii="Arial" w:hAnsi="Arial" w:cs="Arial"/>
+          <w:sz w:val="24"/>
+        </w:rPr>
+        <w:t xml:space="preserve">do smartphone </w:t>
+      </w:r>
+      <w:r>
+        <w:rPr>
+          <w:rFonts w:ascii="Arial" w:hAnsi="Arial" w:cs="Arial"/>
+          <w:sz w:val="24"/>
+        </w:rPr>
+        <w:t>os</w:t>
+      </w:r>
+      <w:r>
+        <w:rPr>
+          <w:rFonts w:ascii="Arial" w:hAnsi="Arial" w:cs="Arial"/>
+          <w:sz w:val="24"/>
+        </w:rPr>
+        <w:t xml:space="preserve"> </w:t>
+      </w:r>
+      <w:r>
+        <w:rPr>
+          <w:rFonts w:ascii="Arial" w:hAnsi="Arial" w:cs="Arial"/>
+          <w:sz w:val="24"/>
+        </w:rPr>
+        <w:t>usuário</w:t>
+      </w:r>
+      <w:r>
+        <w:rPr>
+          <w:rFonts w:ascii="Arial" w:hAnsi="Arial" w:cs="Arial"/>
+          <w:sz w:val="24"/>
+        </w:rPr>
+        <w:t>s</w:t>
+      </w:r>
+      <w:r>
+        <w:rPr>
+          <w:rFonts w:ascii="Arial" w:hAnsi="Arial" w:cs="Arial"/>
+          <w:sz w:val="24"/>
+        </w:rPr>
+        <w:t xml:space="preserve"> já </w:t>
+      </w:r>
+      <w:r>
+        <w:rPr>
+          <w:rFonts w:ascii="Arial" w:hAnsi="Arial" w:cs="Arial"/>
+          <w:sz w:val="24"/>
+        </w:rPr>
+        <w:t>apresentam</w:t>
+      </w:r>
+      <w:r>
+        <w:rPr>
+          <w:rFonts w:ascii="Arial" w:hAnsi="Arial" w:cs="Arial"/>
+          <w:sz w:val="24"/>
+        </w:rPr>
+        <w:t xml:space="preserve"> mais dificuldades em utilizá-los.</w:t>
+      </w:r>
+      <w:r>
+        <w:rPr>
+          <w:rFonts w:ascii="Arial" w:hAnsi="Arial" w:cs="Arial"/>
+          <w:sz w:val="24"/>
+        </w:rPr>
+        <w:t xml:space="preserve"> Então seria interessante fixa-los de algum modo.</w:t>
       </w:r>
     </w:p>
     <w:p>
@@ -3833,10 +4803,44 @@
       <w:r>
         <w:rPr>
           <w:rFonts w:ascii="Arial" w:hAnsi="Arial" w:cs="Arial"/>
-          <w:strike/>
-          <w:sz w:val="24"/>
-        </w:rPr>
-        <w:t>Criar uma organização fixa de atalhos para os aplicativos do aparelho.</w:t>
+          <w:sz w:val="24"/>
+        </w:rPr>
+        <w:t xml:space="preserve">A função de gravação de vídeo </w:t>
+      </w:r>
+      <w:r>
+        <w:rPr>
+          <w:rFonts w:ascii="Arial" w:hAnsi="Arial" w:cs="Arial"/>
+          <w:sz w:val="24"/>
+        </w:rPr>
+        <w:t>é bem menos encontrad</w:t>
+      </w:r>
+      <w:r>
+        <w:rPr>
+          <w:rFonts w:ascii="Arial" w:hAnsi="Arial" w:cs="Arial"/>
+          <w:sz w:val="24"/>
+        </w:rPr>
+        <w:t>a</w:t>
+      </w:r>
+      <w:r>
+        <w:rPr>
+          <w:rFonts w:ascii="Arial" w:hAnsi="Arial" w:cs="Arial"/>
+          <w:sz w:val="24"/>
+        </w:rPr>
+        <w:t xml:space="preserve"> e utilizada pelos usuários</w:t>
+      </w:r>
+      <w:r>
+        <w:rPr>
+          <w:rFonts w:ascii="Arial" w:hAnsi="Arial" w:cs="Arial"/>
+          <w:sz w:val="24"/>
+        </w:rPr>
+        <w:t xml:space="preserve"> do que a de tirar fotos mesmo que seja necessário acessar poucos botões a partir da tela de captura de fotos</w:t>
+      </w:r>
+      <w:r>
+        <w:rPr>
+          <w:rFonts w:ascii="Arial" w:hAnsi="Arial" w:cs="Arial"/>
+          <w:sz w:val="24"/>
+        </w:rPr>
+        <w:t>.</w:t>
       </w:r>
     </w:p>
     <w:p>
@@ -3857,8 +4861,47 @@
           <w:rFonts w:ascii="Arial" w:hAnsi="Arial" w:cs="Arial"/>
           <w:sz w:val="24"/>
         </w:rPr>
-        <w:t>Apenas</w:t>
-      </w:r>
+        <w:t xml:space="preserve">Os usuários têm dificuldade de atualizar o conteúdo multimídia que têm em seus celulares, como as músicas em seus cartões SD. Então, facilitar o acesso ao </w:t>
+      </w:r>
+      <w:proofErr w:type="spellStart"/>
+      <w:r>
+        <w:rPr>
+          <w:rFonts w:ascii="Arial" w:hAnsi="Arial" w:cs="Arial"/>
+          <w:sz w:val="24"/>
+        </w:rPr>
+        <w:t>Youtube</w:t>
+      </w:r>
+      <w:proofErr w:type="spellEnd"/>
+      <w:r>
+        <w:rPr>
+          <w:rFonts w:ascii="Arial" w:hAnsi="Arial" w:cs="Arial"/>
+          <w:sz w:val="24"/>
+        </w:rPr>
+        <w:t xml:space="preserve"> pode aumentar o consumo de conteúdo audiovisual dos usuários porque o mecanismo de</w:t>
+      </w:r>
+      <w:r>
+        <w:rPr>
+          <w:rFonts w:ascii="Arial" w:hAnsi="Arial" w:cs="Arial"/>
+          <w:sz w:val="24"/>
+        </w:rPr>
+        <w:t xml:space="preserve"> recomendações </w:t>
+      </w:r>
+      <w:r>
+        <w:rPr>
+          <w:rFonts w:ascii="Arial" w:hAnsi="Arial" w:cs="Arial"/>
+          <w:sz w:val="24"/>
+        </w:rPr>
+        <w:t xml:space="preserve">e reprodução automática do </w:t>
+      </w:r>
+      <w:proofErr w:type="spellStart"/>
+      <w:r>
+        <w:rPr>
+          <w:rFonts w:ascii="Arial" w:hAnsi="Arial" w:cs="Arial"/>
+          <w:sz w:val="24"/>
+        </w:rPr>
+        <w:t>Youtube</w:t>
+      </w:r>
+      <w:proofErr w:type="spellEnd"/>
       <w:r>
         <w:rPr>
           <w:rFonts w:ascii="Arial" w:hAnsi="Arial" w:cs="Arial"/>
@@ -3871,38 +4914,22 @@
           <w:rFonts w:ascii="Arial" w:hAnsi="Arial" w:cs="Arial"/>
           <w:sz w:val="24"/>
         </w:rPr>
-        <w:t xml:space="preserve">mudar os </w:t>
-      </w:r>
-      <w:r>
-        <w:rPr>
-          <w:rFonts w:ascii="Arial" w:hAnsi="Arial" w:cs="Arial"/>
-          <w:sz w:val="24"/>
-        </w:rPr>
-        <w:t xml:space="preserve">atalhos na tela inicial </w:t>
-      </w:r>
-      <w:r>
-        <w:rPr>
-          <w:rFonts w:ascii="Arial" w:hAnsi="Arial" w:cs="Arial"/>
-          <w:sz w:val="24"/>
-        </w:rPr>
-        <w:t xml:space="preserve">do smartphone faz com que o </w:t>
-      </w:r>
-      <w:r>
-        <w:rPr>
-          <w:rFonts w:ascii="Arial" w:hAnsi="Arial" w:cs="Arial"/>
-          <w:sz w:val="24"/>
-        </w:rPr>
-        <w:t>usuário já se perca por completo.</w:t>
-      </w:r>
-      <w:r>
-        <w:rPr>
-          <w:rFonts w:ascii="Arial" w:hAnsi="Arial" w:cs="Arial"/>
-          <w:sz w:val="24"/>
-        </w:rPr>
-        <w:t xml:space="preserve"> Então seria interessante fixa-los de algum modo.</w:t>
-      </w:r>
-      <w:bookmarkStart w:id="0" w:name="_GoBack"/>
-      <w:bookmarkEnd w:id="0"/>
+        <w:t xml:space="preserve">pode os ajudar a ouvir </w:t>
+      </w:r>
+      <w:r>
+        <w:rPr>
+          <w:rFonts w:ascii="Arial" w:hAnsi="Arial" w:cs="Arial"/>
+          <w:sz w:val="24"/>
+        </w:rPr>
+        <w:t xml:space="preserve">mais </w:t>
+      </w:r>
+      <w:r>
+        <w:rPr>
+          <w:rFonts w:ascii="Arial" w:hAnsi="Arial" w:cs="Arial"/>
+          <w:sz w:val="24"/>
+        </w:rPr>
+        <w:t>músicas e demais conteúdos audiovisuais.</w:t>
+      </w:r>
     </w:p>
     <w:p>
       <w:pPr>
@@ -3913,17 +4940,73 @@
         </w:numPr>
         <w:rPr>
           <w:rFonts w:ascii="Arial" w:hAnsi="Arial" w:cs="Arial"/>
-          <w:strike/>
-          <w:sz w:val="24"/>
-        </w:rPr>
-      </w:pPr>
-      <w:r>
-        <w:rPr>
-          <w:rFonts w:ascii="Arial" w:hAnsi="Arial" w:cs="Arial"/>
-          <w:strike/>
-          <w:sz w:val="24"/>
-        </w:rPr>
-        <w:t>Criar algum mecanismo que facilite e disponibilize de forma intuitiva a função de gravação de vídeo.</w:t>
+          <w:sz w:val="24"/>
+        </w:rPr>
+      </w:pPr>
+      <w:r>
+        <w:rPr>
+          <w:rFonts w:ascii="Arial" w:hAnsi="Arial" w:cs="Arial"/>
+          <w:sz w:val="24"/>
+        </w:rPr>
+        <w:t xml:space="preserve">Os usuários não costumam pesquisar </w:t>
+      </w:r>
+      <w:r>
+        <w:rPr>
+          <w:rFonts w:ascii="Arial" w:hAnsi="Arial" w:cs="Arial"/>
+          <w:sz w:val="24"/>
+        </w:rPr>
+        <w:t xml:space="preserve">com tanta facilidade </w:t>
+      </w:r>
+      <w:r>
+        <w:rPr>
+          <w:rFonts w:ascii="Arial" w:hAnsi="Arial" w:cs="Arial"/>
+          <w:sz w:val="24"/>
+        </w:rPr>
+        <w:t xml:space="preserve">por tópicos específicos para se informar utilizando o smartphone. Então, </w:t>
+      </w:r>
+      <w:r>
+        <w:rPr>
+          <w:rFonts w:ascii="Arial" w:hAnsi="Arial" w:cs="Arial"/>
+          <w:sz w:val="24"/>
+        </w:rPr>
+        <w:t>f</w:t>
+      </w:r>
+      <w:r>
+        <w:rPr>
+          <w:rFonts w:ascii="Arial" w:hAnsi="Arial" w:cs="Arial"/>
+          <w:sz w:val="24"/>
+        </w:rPr>
+        <w:t xml:space="preserve">acilitar o acesso ao Google </w:t>
+      </w:r>
+      <w:proofErr w:type="spellStart"/>
+      <w:r>
+        <w:rPr>
+          <w:rFonts w:ascii="Arial" w:hAnsi="Arial" w:cs="Arial"/>
+          <w:sz w:val="24"/>
+        </w:rPr>
+        <w:t>Now</w:t>
+      </w:r>
+      <w:proofErr w:type="spellEnd"/>
+      <w:r>
+        <w:rPr>
+          <w:rFonts w:ascii="Arial" w:hAnsi="Arial" w:cs="Arial"/>
+          <w:sz w:val="24"/>
+        </w:rPr>
+        <w:t xml:space="preserve"> </w:t>
+      </w:r>
+      <w:r>
+        <w:rPr>
+          <w:rFonts w:ascii="Arial" w:hAnsi="Arial" w:cs="Arial"/>
+          <w:sz w:val="24"/>
+        </w:rPr>
+        <w:t xml:space="preserve">pode ser interessante </w:t>
+      </w:r>
+      <w:r>
+        <w:rPr>
+          <w:rFonts w:ascii="Arial" w:hAnsi="Arial" w:cs="Arial"/>
+          <w:sz w:val="24"/>
+        </w:rPr>
+        <w:t>porque uma vez nesse aplicativo os usuários conseguem se guiar dentro dele devido as sugestões automáticas personalizadas.</w:t>
       </w:r>
     </w:p>
     <w:p>
@@ -3939,6 +5022,36 @@
           <w:sz w:val="24"/>
         </w:rPr>
       </w:pPr>
+      <w:r>
+        <w:rPr>
+          <w:rFonts w:ascii="Arial" w:hAnsi="Arial" w:cs="Arial"/>
+          <w:sz w:val="24"/>
+        </w:rPr>
+        <w:t>Os usuários na maioria das vezes não entendem as mensagens de solicitação de configurações</w:t>
+      </w:r>
+      <w:r>
+        <w:rPr>
+          <w:rFonts w:ascii="Arial" w:hAnsi="Arial" w:cs="Arial"/>
+          <w:sz w:val="24"/>
+        </w:rPr>
+        <w:t xml:space="preserve"> que o aparelho apresenta. Então, antever ou </w:t>
+      </w:r>
+      <w:proofErr w:type="spellStart"/>
+      <w:r>
+        <w:rPr>
+          <w:rFonts w:ascii="Arial" w:hAnsi="Arial" w:cs="Arial"/>
+          <w:sz w:val="24"/>
+        </w:rPr>
+        <w:t>pré</w:t>
+      </w:r>
+      <w:proofErr w:type="spellEnd"/>
+      <w:r>
+        <w:rPr>
+          <w:rFonts w:ascii="Arial" w:hAnsi="Arial" w:cs="Arial"/>
+          <w:sz w:val="24"/>
+        </w:rPr>
+        <w:t>-configurar as opções de permissões do aparelho e o primeiro uso dos aplicativos pode facilitar o uso do aparelho.</w:t>
+      </w:r>
     </w:p>
     <w:p>
       <w:pPr>
@@ -3956,34 +5069,25 @@
       <w:r>
         <w:rPr>
           <w:rFonts w:ascii="Arial" w:hAnsi="Arial" w:cs="Arial"/>
-          <w:strike/>
-          <w:sz w:val="24"/>
-        </w:rPr>
-        <w:t>Facilitar o a</w:t>
-      </w:r>
-      <w:r>
-        <w:rPr>
-          <w:rFonts w:ascii="Arial" w:hAnsi="Arial" w:cs="Arial"/>
-          <w:strike/>
-          <w:sz w:val="24"/>
-        </w:rPr>
-        <w:t>cesso ao</w:t>
-      </w:r>
-      <w:r>
-        <w:rPr>
-          <w:rFonts w:ascii="Arial" w:hAnsi="Arial" w:cs="Arial"/>
-          <w:strike/>
-          <w:sz w:val="24"/>
-        </w:rPr>
-        <w:t xml:space="preserve"> aplicativo do Youtube</w:t>
-      </w:r>
-      <w:r>
-        <w:rPr>
-          <w:rFonts w:ascii="Arial" w:hAnsi="Arial" w:cs="Arial"/>
-          <w:strike/>
-          <w:sz w:val="24"/>
-        </w:rPr>
-        <w:t xml:space="preserve"> porque dentro dele a função de reprodução automática e recomendações facilita a vida do usuário.</w:t>
+          <w:sz w:val="24"/>
+        </w:rPr>
+        <w:t xml:space="preserve">Os usuários na maioria das vezes precisam procurar pelo aplicativo do </w:t>
+      </w:r>
+      <w:proofErr w:type="spellStart"/>
+      <w:r>
+        <w:rPr>
+          <w:rFonts w:ascii="Arial" w:hAnsi="Arial" w:cs="Arial"/>
+          <w:sz w:val="24"/>
+        </w:rPr>
+        <w:t>Whatsapp</w:t>
+      </w:r>
+      <w:proofErr w:type="spellEnd"/>
+      <w:r>
+        <w:rPr>
+          <w:rFonts w:ascii="Arial" w:hAnsi="Arial" w:cs="Arial"/>
+          <w:sz w:val="24"/>
+        </w:rPr>
+        <w:t xml:space="preserve"> para utilizá-lo. Então, deixa-lo em um local fixo e de fácil acesso pode facilitar o uso do smartphone.</w:t>
       </w:r>
     </w:p>
     <w:p>
@@ -3993,6 +5097,7 @@
           <w:ilvl w:val="0"/>
           <w:numId w:val="5"/>
         </w:numPr>
+        <w:jc w:val="both"/>
         <w:rPr>
           <w:rFonts w:ascii="Arial" w:hAnsi="Arial" w:cs="Arial"/>
           <w:strike/>
@@ -4002,58 +5107,10 @@
       <w:r>
         <w:rPr>
           <w:rFonts w:ascii="Arial" w:hAnsi="Arial" w:cs="Arial"/>
-          <w:strike/>
-          <w:sz w:val="24"/>
-        </w:rPr>
-        <w:t>Facilitar o acesso ao</w:t>
-      </w:r>
-      <w:r>
-        <w:rPr>
-          <w:rFonts w:ascii="Arial" w:hAnsi="Arial" w:cs="Arial"/>
-          <w:strike/>
-          <w:sz w:val="24"/>
-        </w:rPr>
-        <w:t xml:space="preserve"> </w:t>
-      </w:r>
-      <w:r>
-        <w:rPr>
-          <w:rFonts w:ascii="Arial" w:hAnsi="Arial" w:cs="Arial"/>
-          <w:strike/>
-          <w:sz w:val="24"/>
-        </w:rPr>
-        <w:t>Google Now porque uma vez nesse</w:t>
-      </w:r>
-      <w:r>
-        <w:rPr>
-          <w:rFonts w:ascii="Arial" w:hAnsi="Arial" w:cs="Arial"/>
-          <w:strike/>
-          <w:sz w:val="24"/>
-        </w:rPr>
-        <w:t xml:space="preserve"> aplicativo os usuários conseguem se guiar dentro del</w:t>
-      </w:r>
-      <w:r>
-        <w:rPr>
-          <w:rFonts w:ascii="Arial" w:hAnsi="Arial" w:cs="Arial"/>
-          <w:strike/>
-          <w:sz w:val="24"/>
-        </w:rPr>
-        <w:t>e</w:t>
-      </w:r>
-      <w:r>
-        <w:rPr>
-          <w:rFonts w:ascii="Arial" w:hAnsi="Arial" w:cs="Arial"/>
-          <w:strike/>
-          <w:sz w:val="24"/>
-        </w:rPr>
-        <w:t xml:space="preserve"> devido as </w:t>
-      </w:r>
-      <w:r>
-        <w:rPr>
-          <w:rFonts w:ascii="Arial" w:hAnsi="Arial" w:cs="Arial"/>
-          <w:strike/>
-          <w:sz w:val="24"/>
-        </w:rPr>
-        <w:t>sugestões automáticas personalizadas.</w:t>
+          <w:sz w:val="24"/>
+        </w:rPr>
+        <w:lastRenderedPageBreak/>
+        <w:t>Os usuários possuem dificuldades para acrescentar novos contatos ao aparelho.</w:t>
       </w:r>
     </w:p>
     <w:p>
@@ -4063,6 +5120,7 @@
           <w:ilvl w:val="0"/>
           <w:numId w:val="5"/>
         </w:numPr>
+        <w:jc w:val="both"/>
         <w:rPr>
           <w:rFonts w:ascii="Arial" w:hAnsi="Arial" w:cs="Arial"/>
           <w:strike/>
@@ -4072,10 +5130,23 @@
       <w:r>
         <w:rPr>
           <w:rFonts w:ascii="Arial" w:hAnsi="Arial" w:cs="Arial"/>
-          <w:strike/>
-          <w:sz w:val="24"/>
-        </w:rPr>
-        <w:t>De algum modo antever ou pré-configurar opções de permissões de acesso e primeiro uso dos aplicativos.</w:t>
+          <w:sz w:val="24"/>
+        </w:rPr>
+        <w:t>Os usuários possuem dificuldades para uti</w:t>
+      </w:r>
+      <w:r>
+        <w:rPr>
+          <w:rFonts w:ascii="Arial" w:hAnsi="Arial" w:cs="Arial"/>
+          <w:sz w:val="24"/>
+        </w:rPr>
+        <w:t>lizar o aplicativo de alarmes de seus smartphones</w:t>
+      </w:r>
+      <w:r>
+        <w:rPr>
+          <w:rFonts w:ascii="Arial" w:hAnsi="Arial" w:cs="Arial"/>
+          <w:sz w:val="24"/>
+        </w:rPr>
+        <w:t>.</w:t>
       </w:r>
     </w:p>
     <w:p>
@@ -4085,6 +5156,7 @@
           <w:ilvl w:val="0"/>
           <w:numId w:val="5"/>
         </w:numPr>
+        <w:jc w:val="both"/>
         <w:rPr>
           <w:rFonts w:ascii="Arial" w:hAnsi="Arial" w:cs="Arial"/>
           <w:strike/>
@@ -4094,10 +5166,81 @@
       <w:r>
         <w:rPr>
           <w:rFonts w:ascii="Arial" w:hAnsi="Arial" w:cs="Arial"/>
-          <w:strike/>
-          <w:sz w:val="24"/>
-        </w:rPr>
-        <w:t>Facilitar o uso do aplicativo Whatsapp deixando em um local fixo e de fácil acesso.</w:t>
+          <w:sz w:val="24"/>
+        </w:rPr>
+        <w:t>Os usuários não compreendem opções de configurações de maior detalhe técnico como as funçõe</w:t>
+      </w:r>
+      <w:r>
+        <w:rPr>
+          <w:rFonts w:ascii="Arial" w:hAnsi="Arial" w:cs="Arial"/>
+          <w:sz w:val="24"/>
+        </w:rPr>
+        <w:t xml:space="preserve">s de Bluetooth e </w:t>
+      </w:r>
+      <w:r>
+        <w:rPr>
+          <w:rFonts w:ascii="Arial" w:hAnsi="Arial" w:cs="Arial"/>
+          <w:sz w:val="24"/>
+        </w:rPr>
+        <w:t>roteamento</w:t>
+      </w:r>
+      <w:r>
+        <w:rPr>
+          <w:rFonts w:ascii="Arial" w:hAnsi="Arial" w:cs="Arial"/>
+          <w:sz w:val="24"/>
+        </w:rPr>
+        <w:t xml:space="preserve"> Wi-F</w:t>
+      </w:r>
+      <w:r>
+        <w:rPr>
+          <w:rFonts w:ascii="Arial" w:hAnsi="Arial" w:cs="Arial"/>
+          <w:sz w:val="24"/>
+        </w:rPr>
+        <w:t xml:space="preserve">i. Então, ocultar </w:t>
+      </w:r>
+      <w:r>
+        <w:rPr>
+          <w:rFonts w:ascii="Arial" w:hAnsi="Arial" w:cs="Arial"/>
+          <w:sz w:val="24"/>
+        </w:rPr>
+        <w:t>ou</w:t>
+      </w:r>
+      <w:r>
+        <w:rPr>
+          <w:rFonts w:ascii="Arial" w:hAnsi="Arial" w:cs="Arial"/>
+          <w:sz w:val="24"/>
+        </w:rPr>
+        <w:t xml:space="preserve"> </w:t>
+      </w:r>
+      <w:proofErr w:type="spellStart"/>
+      <w:r>
+        <w:rPr>
+          <w:rFonts w:ascii="Arial" w:hAnsi="Arial" w:cs="Arial"/>
+          <w:sz w:val="24"/>
+        </w:rPr>
+        <w:t>pré</w:t>
+      </w:r>
+      <w:proofErr w:type="spellEnd"/>
+      <w:r>
+        <w:rPr>
+          <w:rFonts w:ascii="Arial" w:hAnsi="Arial" w:cs="Arial"/>
+          <w:sz w:val="24"/>
+        </w:rPr>
+        <w:t xml:space="preserve">-configurar essas opções pode </w:t>
+      </w:r>
+      <w:r>
+        <w:rPr>
+          <w:rFonts w:ascii="Arial" w:hAnsi="Arial" w:cs="Arial"/>
+          <w:sz w:val="24"/>
+        </w:rPr>
+        <w:t xml:space="preserve">vir a </w:t>
+      </w:r>
+      <w:r>
+        <w:rPr>
+          <w:rFonts w:ascii="Arial" w:hAnsi="Arial" w:cs="Arial"/>
+          <w:sz w:val="24"/>
+        </w:rPr>
+        <w:t>facilitar o uso do smartphone.</w:t>
       </w:r>
     </w:p>
     <w:p>
@@ -4116,10 +5259,51 @@
       <w:r>
         <w:rPr>
           <w:rFonts w:ascii="Arial" w:hAnsi="Arial" w:cs="Arial"/>
-          <w:strike/>
-          <w:sz w:val="24"/>
-        </w:rPr>
-        <w:t>Criar uma opção simplificada para a função de adicionar um novo contato à lista de contatos do telefone.</w:t>
+          <w:sz w:val="24"/>
+        </w:rPr>
+        <w:t xml:space="preserve">Os usuários têm dificuldades para encontrar sites de notícias em específico. Então, </w:t>
+      </w:r>
+      <w:r>
+        <w:rPr>
+          <w:rFonts w:ascii="Arial" w:hAnsi="Arial" w:cs="Arial"/>
+          <w:sz w:val="24"/>
+        </w:rPr>
+        <w:t xml:space="preserve">ao </w:t>
+      </w:r>
+      <w:r>
+        <w:rPr>
+          <w:rFonts w:ascii="Arial" w:hAnsi="Arial" w:cs="Arial"/>
+          <w:sz w:val="24"/>
+        </w:rPr>
+        <w:t xml:space="preserve">agrega-los e exibi-los em conjunto </w:t>
+      </w:r>
+      <w:r>
+        <w:rPr>
+          <w:rFonts w:ascii="Arial" w:hAnsi="Arial" w:cs="Arial"/>
+          <w:sz w:val="24"/>
+        </w:rPr>
+        <w:t xml:space="preserve">previamente </w:t>
+      </w:r>
+      <w:r>
+        <w:rPr>
+          <w:rFonts w:ascii="Arial" w:hAnsi="Arial" w:cs="Arial"/>
+          <w:sz w:val="24"/>
+        </w:rPr>
+        <w:t xml:space="preserve">pode facilitar a escolha e utilização </w:t>
+      </w:r>
+      <w:r>
+        <w:rPr>
+          <w:rFonts w:ascii="Arial" w:hAnsi="Arial" w:cs="Arial"/>
+          <w:sz w:val="24"/>
+        </w:rPr>
+        <w:t>desses sites</w:t>
+      </w:r>
+      <w:r>
+        <w:rPr>
+          <w:rFonts w:ascii="Arial" w:hAnsi="Arial" w:cs="Arial"/>
+          <w:sz w:val="24"/>
+        </w:rPr>
+        <w:t>.</w:t>
       </w:r>
     </w:p>
     <w:p>
@@ -4138,10 +5322,9 @@
       <w:r>
         <w:rPr>
           <w:rFonts w:ascii="Arial" w:hAnsi="Arial" w:cs="Arial"/>
-          <w:strike/>
-          <w:sz w:val="24"/>
-        </w:rPr>
-        <w:t>Criar um modo simplificado para utilizar os alarmes do aparelho.</w:t>
+          <w:sz w:val="24"/>
+        </w:rPr>
+        <w:t>Os usuários têm dificuldade para encontrar e utilizar o aplicativo de calendário dos aparelhos.</w:t>
       </w:r>
     </w:p>
     <w:p>
@@ -4160,26 +5343,25 @@
       <w:r>
         <w:rPr>
           <w:rFonts w:ascii="Arial" w:hAnsi="Arial" w:cs="Arial"/>
-          <w:strike/>
-          <w:sz w:val="24"/>
-        </w:rPr>
-        <w:t xml:space="preserve">Ocultar configurações </w:t>
-      </w:r>
-      <w:r>
-        <w:rPr>
-          <w:rFonts w:ascii="Arial" w:hAnsi="Arial" w:cs="Arial"/>
-          <w:strike/>
-          <w:sz w:val="24"/>
-        </w:rPr>
-        <w:t>técnicas</w:t>
-      </w:r>
-      <w:r>
-        <w:rPr>
-          <w:rFonts w:ascii="Arial" w:hAnsi="Arial" w:cs="Arial"/>
-          <w:strike/>
-          <w:sz w:val="24"/>
-        </w:rPr>
-        <w:t xml:space="preserve"> não utilizados pelos usuários como a função de Bluetooth e roteamento de redes Wi-fi (tornando o dispositivo um hotspot de internet)</w:t>
+          <w:sz w:val="24"/>
+        </w:rPr>
+        <w:t xml:space="preserve">Os usuários têm certa dificuldade em compartilhar conteúdo com contatos do </w:t>
+      </w:r>
+      <w:proofErr w:type="spellStart"/>
+      <w:r>
+        <w:rPr>
+          <w:rFonts w:ascii="Arial" w:hAnsi="Arial" w:cs="Arial"/>
+          <w:sz w:val="24"/>
+        </w:rPr>
+        <w:t>Whatsapp</w:t>
+      </w:r>
+      <w:proofErr w:type="spellEnd"/>
+      <w:r>
+        <w:rPr>
+          <w:rFonts w:ascii="Arial" w:hAnsi="Arial" w:cs="Arial"/>
+          <w:sz w:val="24"/>
+        </w:rPr>
+        <w:t xml:space="preserve"> quando esses contatos não estão entre os contatos sugeridos ou entre os primeiros contatos da lista.</w:t>
       </w:r>
     </w:p>
     <w:p>
@@ -4195,13 +5377,14 @@
           <w:sz w:val="24"/>
         </w:rPr>
       </w:pPr>
-      <w:r>
-        <w:rPr>
-          <w:rFonts w:ascii="Arial" w:hAnsi="Arial" w:cs="Arial"/>
-          <w:strike/>
-          <w:sz w:val="24"/>
-        </w:rPr>
-        <w:t>Organizar e agregar um conjunto de sites de notícias.</w:t>
+      <w:bookmarkStart w:id="0" w:name="_GoBack"/>
+      <w:bookmarkEnd w:id="0"/>
+      <w:r>
+        <w:rPr>
+          <w:rFonts w:ascii="Arial" w:hAnsi="Arial" w:cs="Arial"/>
+          <w:sz w:val="24"/>
+        </w:rPr>
+        <w:t>Os usuários não compreendem e não retiram da tela na maioria das vezes as notificações de atualizações dos aplicativos, acumulando-as na tela.</w:t>
       </w:r>
     </w:p>
     <w:p>
@@ -4213,82 +5396,43 @@
         </w:numPr>
         <w:rPr>
           <w:rFonts w:ascii="Arial" w:hAnsi="Arial" w:cs="Arial"/>
-          <w:strike/>
-          <w:sz w:val="24"/>
-        </w:rPr>
-      </w:pPr>
-      <w:r>
-        <w:rPr>
-          <w:rFonts w:ascii="Arial" w:hAnsi="Arial" w:cs="Arial"/>
-          <w:strike/>
-          <w:sz w:val="24"/>
-        </w:rPr>
-        <w:t>Facilitar o acesso ao aplicativo de calendário do aparelho.</w:t>
-      </w:r>
-    </w:p>
-    <w:p>
-      <w:pPr>
-        <w:pStyle w:val="PargrafodaLista"/>
-        <w:numPr>
-          <w:ilvl w:val="0"/>
-          <w:numId w:val="5"/>
-        </w:numPr>
-        <w:rPr>
-          <w:rFonts w:ascii="Arial" w:hAnsi="Arial" w:cs="Arial"/>
-          <w:strike/>
-          <w:sz w:val="24"/>
-        </w:rPr>
-      </w:pPr>
-      <w:r>
-        <w:rPr>
-          <w:rFonts w:ascii="Arial" w:hAnsi="Arial" w:cs="Arial"/>
-          <w:strike/>
-          <w:sz w:val="24"/>
-        </w:rPr>
-        <w:lastRenderedPageBreak/>
-        <w:t>Facilitar o compartilhamento de conteúdo no Whatapp para um grupo favorito de usuários.</w:t>
-      </w:r>
-    </w:p>
-    <w:p>
-      <w:pPr>
-        <w:pStyle w:val="PargrafodaLista"/>
-        <w:numPr>
-          <w:ilvl w:val="0"/>
-          <w:numId w:val="5"/>
-        </w:numPr>
-        <w:rPr>
-          <w:rFonts w:ascii="Arial" w:hAnsi="Arial" w:cs="Arial"/>
-          <w:strike/>
-          <w:sz w:val="24"/>
-        </w:rPr>
-      </w:pPr>
-      <w:r>
-        <w:rPr>
-          <w:rFonts w:ascii="Arial" w:hAnsi="Arial" w:cs="Arial"/>
-          <w:strike/>
-          <w:sz w:val="24"/>
-        </w:rPr>
-        <w:t>Ocultar se possível as notificações de atualizações automáticas em andamento</w:t>
-      </w:r>
-    </w:p>
-    <w:p>
-      <w:pPr>
-        <w:pStyle w:val="PargrafodaLista"/>
-        <w:numPr>
-          <w:ilvl w:val="0"/>
-          <w:numId w:val="5"/>
-        </w:numPr>
-        <w:rPr>
-          <w:rFonts w:ascii="Arial" w:hAnsi="Arial" w:cs="Arial"/>
-          <w:sz w:val="24"/>
-        </w:rPr>
-      </w:pPr>
-      <w:r>
-        <w:rPr>
-          <w:rFonts w:ascii="Arial" w:hAnsi="Arial" w:cs="Arial"/>
-          <w:sz w:val="24"/>
-        </w:rPr>
-        <w:t>Fechar automaticamente aplicativos em desuso pois os usuários não percebem que esses continuam sendo executados em segundo plano mesmo quando não aparecem na tela.</w:t>
+          <w:sz w:val="24"/>
+        </w:rPr>
+      </w:pPr>
+      <w:r>
+        <w:rPr>
+          <w:rFonts w:ascii="Arial" w:hAnsi="Arial" w:cs="Arial"/>
+          <w:sz w:val="24"/>
+        </w:rPr>
+        <w:t xml:space="preserve">Os celulares dos usuários possuem na maioria das vezes diversos </w:t>
+      </w:r>
+      <w:r>
+        <w:rPr>
+          <w:rFonts w:ascii="Arial" w:hAnsi="Arial" w:cs="Arial"/>
+          <w:sz w:val="24"/>
+        </w:rPr>
+        <w:t xml:space="preserve">aplicativos em </w:t>
+      </w:r>
+      <w:r>
+        <w:rPr>
+          <w:rFonts w:ascii="Arial" w:hAnsi="Arial" w:cs="Arial"/>
+          <w:sz w:val="24"/>
+        </w:rPr>
+        <w:t>segundo plano</w:t>
+      </w:r>
+      <w:r>
+        <w:rPr>
+          <w:rFonts w:ascii="Arial" w:hAnsi="Arial" w:cs="Arial"/>
+          <w:sz w:val="24"/>
+        </w:rPr>
+        <w:t>, pois</w:t>
+      </w:r>
+      <w:r>
+        <w:rPr>
+          <w:rFonts w:ascii="Arial" w:hAnsi="Arial" w:cs="Arial"/>
+          <w:sz w:val="24"/>
+        </w:rPr>
+        <w:t xml:space="preserve"> os usuários não percebem que esses continuam sendo executados mesmo quando não aparecem na tela.</w:t>
       </w:r>
     </w:p>
     <w:p>

</xml_diff>